<commit_message>
bao cao mean connect 4
</commit_message>
<xml_diff>
--- a/lab04 - games with search uncertainty/Báo cáo bài tập 04.docx
+++ b/lab04 - games with search uncertainty/Báo cáo bài tập 04.docx
@@ -39,7 +39,7 @@
           <w:pgNumType w:start="1"/>
         </w:sectPr>
       </w:pPr>
-      <w:bookmarkStart w:colFirst="0" w:colLast="0" w:name="_zc12zjbkocbu" w:id="0"/>
+      <w:bookmarkStart w:colFirst="0" w:colLast="0" w:name="_1ty0nv7qdije" w:id="0"/>
       <w:bookmarkEnd w:id="0"/>
       <w:r>
         <w:rPr>
@@ -56,7 +56,7 @@
           <w:vertAlign w:val="baseline"/>
           <w:rtl w:val="0"/>
         </w:rPr>
-        <w:t xml:space="preserve">Connect4</w:t>
+        <w:t xml:space="preserve">Connect 4</w:t>
       </w:r>
       <w:r>
         <w:rPr>
@@ -109,7 +109,7 @@
           <w:b w:val="1"/>
           <w:rtl w:val="0"/>
         </w:rPr>
-        <w:t xml:space="preserve">Giới thiệu và Quy tắc Connect 4</w:t>
+        <w:t xml:space="preserve">Giới thiệu và Quy tắc Connect 4 </w:t>
       </w:r>
     </w:p>
     <w:p>
@@ -136,7 +136,7 @@
       <w:pPr>
         <w:numPr>
           <w:ilvl w:val="0"/>
-          <w:numId w:val="13"/>
+          <w:numId w:val="14"/>
         </w:numPr>
         <w:ind w:left="1440" w:hanging="360"/>
         <w:jc w:val="both"/>
@@ -160,7 +160,7 @@
       <w:pPr>
         <w:numPr>
           <w:ilvl w:val="0"/>
-          <w:numId w:val="13"/>
+          <w:numId w:val="14"/>
         </w:numPr>
         <w:ind w:left="1440" w:hanging="360"/>
         <w:jc w:val="both"/>
@@ -184,7 +184,7 @@
       <w:pPr>
         <w:numPr>
           <w:ilvl w:val="1"/>
-          <w:numId w:val="13"/>
+          <w:numId w:val="14"/>
         </w:numPr>
         <w:ind w:left="2160" w:hanging="360"/>
         <w:jc w:val="both"/>
@@ -208,7 +208,7 @@
       <w:pPr>
         <w:numPr>
           <w:ilvl w:val="1"/>
-          <w:numId w:val="13"/>
+          <w:numId w:val="14"/>
         </w:numPr>
         <w:ind w:left="2160" w:hanging="360"/>
         <w:jc w:val="both"/>
@@ -232,7 +232,7 @@
       <w:pPr>
         <w:numPr>
           <w:ilvl w:val="1"/>
-          <w:numId w:val="13"/>
+          <w:numId w:val="14"/>
         </w:numPr>
         <w:ind w:left="2160" w:hanging="360"/>
         <w:jc w:val="both"/>
@@ -256,7 +256,7 @@
       <w:pPr>
         <w:numPr>
           <w:ilvl w:val="0"/>
-          <w:numId w:val="13"/>
+          <w:numId w:val="14"/>
         </w:numPr>
         <w:ind w:left="1440" w:hanging="360"/>
         <w:jc w:val="both"/>
@@ -280,7 +280,7 @@
       <w:pPr>
         <w:numPr>
           <w:ilvl w:val="0"/>
-          <w:numId w:val="13"/>
+          <w:numId w:val="14"/>
         </w:numPr>
         <w:spacing w:after="0" w:afterAutospacing="0"/>
         <w:ind w:left="1440" w:hanging="360"/>
@@ -353,7 +353,7 @@
       <w:pPr>
         <w:numPr>
           <w:ilvl w:val="0"/>
-          <w:numId w:val="19"/>
+          <w:numId w:val="20"/>
         </w:numPr>
         <w:ind w:left="1440" w:hanging="360"/>
         <w:jc w:val="both"/>
@@ -377,7 +377,7 @@
       <w:pPr>
         <w:numPr>
           <w:ilvl w:val="0"/>
-          <w:numId w:val="19"/>
+          <w:numId w:val="20"/>
         </w:numPr>
         <w:ind w:left="1440" w:hanging="360"/>
         <w:jc w:val="both"/>
@@ -401,7 +401,7 @@
       <w:pPr>
         <w:numPr>
           <w:ilvl w:val="0"/>
-          <w:numId w:val="19"/>
+          <w:numId w:val="20"/>
         </w:numPr>
         <w:ind w:left="1440" w:hanging="360"/>
         <w:jc w:val="both"/>
@@ -425,7 +425,7 @@
       <w:pPr>
         <w:numPr>
           <w:ilvl w:val="0"/>
-          <w:numId w:val="19"/>
+          <w:numId w:val="20"/>
         </w:numPr>
         <w:ind w:left="1440" w:hanging="360"/>
         <w:jc w:val="both"/>
@@ -529,6 +529,527 @@
           <w:rtl w:val="0"/>
         </w:rPr>
         <w:t xml:space="preserve">Ước tính thô được xây dựng dựa trên các yếu tố sau:</w:t>
+      </w:r>
+    </w:p>
+    <w:p>
+      <w:pPr>
+        <w:numPr>
+          <w:ilvl w:val="0"/>
+          <w:numId w:val="24"/>
+        </w:numPr>
+        <w:ind w:left="720" w:hanging="360"/>
+        <w:jc w:val="both"/>
+        <w:rPr>
+          <w:rFonts w:ascii="Times New Roman" w:cs="Times New Roman" w:eastAsia="Times New Roman" w:hAnsi="Times New Roman"/>
+          <w:sz w:val="26"/>
+          <w:szCs w:val="26"/>
+        </w:rPr>
+      </w:pPr>
+      <w:r>
+        <w:rPr>
+          <w:rFonts w:ascii="Times New Roman" w:cs="Times New Roman" w:eastAsia="Times New Roman" w:hAnsi="Times New Roman"/>
+          <w:sz w:val="26"/>
+          <w:szCs w:val="26"/>
+          <w:rtl w:val="0"/>
+        </w:rPr>
+        <w:t xml:space="preserve">Kích thước Bàn cờ: Bàn cờ Connect 4 tiêu chuẩn có 6 hàng (ROW = 6) và 7 cột (COLUMN = 7).</w:t>
+      </w:r>
+    </w:p>
+    <w:p>
+      <w:pPr>
+        <w:numPr>
+          <w:ilvl w:val="0"/>
+          <w:numId w:val="24"/>
+        </w:numPr>
+        <w:ind w:left="720" w:hanging="360"/>
+        <w:jc w:val="both"/>
+        <w:rPr>
+          <w:rFonts w:ascii="Times New Roman" w:cs="Times New Roman" w:eastAsia="Times New Roman" w:hAnsi="Times New Roman"/>
+          <w:sz w:val="26"/>
+          <w:szCs w:val="26"/>
+        </w:rPr>
+      </w:pPr>
+      <w:r>
+        <w:rPr>
+          <w:rFonts w:ascii="Times New Roman" w:cs="Times New Roman" w:eastAsia="Times New Roman" w:hAnsi="Times New Roman"/>
+          <w:sz w:val="26"/>
+          <w:szCs w:val="26"/>
+          <w:rtl w:val="0"/>
+        </w:rPr>
+        <w:t xml:space="preserve">Tổng số Ô: Tổng số ô trên bàn cờ là 6×7=42 ô (</w:t>
+      </w:r>
+      <w:r>
+        <w:rPr>
+          <w:rFonts w:ascii="Times New Roman" w:cs="Times New Roman" w:eastAsia="Times New Roman" w:hAnsi="Times New Roman"/>
+          <w:sz w:val="26"/>
+          <w:szCs w:val="26"/>
+          <w:rtl w:val="0"/>
+        </w:rPr>
+        <w:t xml:space="preserve">TOTAL_CELLS</w:t>
+      </w:r>
+      <w:r>
+        <w:rPr>
+          <w:rFonts w:ascii="Times New Roman" w:cs="Times New Roman" w:eastAsia="Times New Roman" w:hAnsi="Times New Roman"/>
+          <w:sz w:val="26"/>
+          <w:szCs w:val="26"/>
+          <w:rtl w:val="0"/>
+        </w:rPr>
+        <w:t xml:space="preserve"> = 42).</w:t>
+      </w:r>
+    </w:p>
+    <w:p>
+      <w:pPr>
+        <w:numPr>
+          <w:ilvl w:val="0"/>
+          <w:numId w:val="24"/>
+        </w:numPr>
+        <w:ind w:left="720" w:hanging="360"/>
+        <w:jc w:val="both"/>
+        <w:rPr>
+          <w:rFonts w:ascii="Times New Roman" w:cs="Times New Roman" w:eastAsia="Times New Roman" w:hAnsi="Times New Roman"/>
+          <w:sz w:val="26"/>
+          <w:szCs w:val="26"/>
+        </w:rPr>
+      </w:pPr>
+      <w:r>
+        <w:rPr>
+          <w:rFonts w:ascii="Times New Roman" w:cs="Times New Roman" w:eastAsia="Times New Roman" w:hAnsi="Times New Roman"/>
+          <w:sz w:val="26"/>
+          <w:szCs w:val="26"/>
+          <w:rtl w:val="0"/>
+        </w:rPr>
+        <w:t xml:space="preserve">Trạng thái mỗi Ô: Mỗi ô trên bàn cờ có 3 khả năng trạng thái có thể có:</w:t>
+      </w:r>
+    </w:p>
+    <w:p>
+      <w:pPr>
+        <w:numPr>
+          <w:ilvl w:val="1"/>
+          <w:numId w:val="24"/>
+        </w:numPr>
+        <w:ind w:left="1440" w:hanging="360"/>
+        <w:jc w:val="both"/>
+        <w:rPr>
+          <w:rFonts w:ascii="Times New Roman" w:cs="Times New Roman" w:eastAsia="Times New Roman" w:hAnsi="Times New Roman"/>
+          <w:sz w:val="26"/>
+          <w:szCs w:val="26"/>
+        </w:rPr>
+      </w:pPr>
+      <w:r>
+        <w:rPr>
+          <w:rFonts w:ascii="Times New Roman" w:cs="Times New Roman" w:eastAsia="Times New Roman" w:hAnsi="Times New Roman"/>
+          <w:sz w:val="26"/>
+          <w:szCs w:val="26"/>
+          <w:rtl w:val="0"/>
+        </w:rPr>
+        <w:t xml:space="preserve">Trống (EMPTY).</w:t>
+      </w:r>
+    </w:p>
+    <w:p>
+      <w:pPr>
+        <w:numPr>
+          <w:ilvl w:val="1"/>
+          <w:numId w:val="24"/>
+        </w:numPr>
+        <w:ind w:left="1440" w:hanging="360"/>
+        <w:jc w:val="both"/>
+        <w:rPr>
+          <w:rFonts w:ascii="Times New Roman" w:cs="Times New Roman" w:eastAsia="Times New Roman" w:hAnsi="Times New Roman"/>
+          <w:sz w:val="26"/>
+          <w:szCs w:val="26"/>
+        </w:rPr>
+      </w:pPr>
+      <w:r>
+        <w:rPr>
+          <w:rFonts w:ascii="Times New Roman" w:cs="Times New Roman" w:eastAsia="Times New Roman" w:hAnsi="Times New Roman"/>
+          <w:sz w:val="26"/>
+          <w:szCs w:val="26"/>
+          <w:rtl w:val="0"/>
+        </w:rPr>
+        <w:t xml:space="preserve">Chứa quân cờ của Người chơi 1 (P1).</w:t>
+      </w:r>
+    </w:p>
+    <w:p>
+      <w:pPr>
+        <w:numPr>
+          <w:ilvl w:val="1"/>
+          <w:numId w:val="24"/>
+        </w:numPr>
+        <w:ind w:left="1440" w:hanging="360"/>
+        <w:jc w:val="both"/>
+        <w:rPr>
+          <w:rFonts w:ascii="Times New Roman" w:cs="Times New Roman" w:eastAsia="Times New Roman" w:hAnsi="Times New Roman"/>
+          <w:sz w:val="26"/>
+          <w:szCs w:val="26"/>
+        </w:rPr>
+      </w:pPr>
+      <w:r>
+        <w:rPr>
+          <w:rFonts w:ascii="Times New Roman" w:cs="Times New Roman" w:eastAsia="Times New Roman" w:hAnsi="Times New Roman"/>
+          <w:sz w:val="26"/>
+          <w:szCs w:val="26"/>
+          <w:rtl w:val="0"/>
+        </w:rPr>
+        <w:t xml:space="preserve">Chứa quân cờ của Người chơi 2 (P2).</w:t>
+      </w:r>
+    </w:p>
+    <w:p>
+      <w:pPr>
+        <w:numPr>
+          <w:ilvl w:val="0"/>
+          <w:numId w:val="17"/>
+        </w:numPr>
+        <w:ind w:left="720" w:hanging="360"/>
+        <w:jc w:val="both"/>
+        <w:rPr>
+          <w:rFonts w:ascii="Times New Roman" w:cs="Times New Roman" w:eastAsia="Times New Roman" w:hAnsi="Times New Roman"/>
+          <w:sz w:val="26"/>
+          <w:szCs w:val="26"/>
+        </w:rPr>
+      </w:pPr>
+      <w:r>
+        <w:rPr>
+          <w:rFonts w:ascii="Times New Roman" w:cs="Times New Roman" w:eastAsia="Times New Roman" w:hAnsi="Times New Roman"/>
+          <w:sz w:val="26"/>
+          <w:szCs w:val="26"/>
+          <w:rtl w:val="0"/>
+        </w:rPr>
+        <w:t xml:space="preserve">Công thức tính toán: Vì mỗi ô có 3 trạng thái và có 42 ô độc lập, số trạng thái tối đa được tính bằng 3^42.</w:t>
+      </w:r>
+    </w:p>
+    <w:p>
+      <w:pPr>
+        <w:numPr>
+          <w:ilvl w:val="0"/>
+          <w:numId w:val="17"/>
+        </w:numPr>
+        <w:ind w:left="720" w:hanging="360"/>
+        <w:jc w:val="both"/>
+        <w:rPr>
+          <w:rFonts w:ascii="Times New Roman" w:cs="Times New Roman" w:eastAsia="Times New Roman" w:hAnsi="Times New Roman"/>
+          <w:sz w:val="26"/>
+          <w:szCs w:val="26"/>
+        </w:rPr>
+      </w:pPr>
+      <w:r>
+        <w:rPr>
+          <w:rFonts w:ascii="Times New Roman" w:cs="Times New Roman" w:eastAsia="Times New Roman" w:hAnsi="Times New Roman"/>
+          <w:sz w:val="26"/>
+          <w:szCs w:val="26"/>
+          <w:rtl w:val="0"/>
+        </w:rPr>
+        <w:t xml:space="preserve">Kết quả: Số trạng thái tối đa (Ước tính thô) là: 109,418,989,131,512,359,209. Con số này xấp xỉ 109 nghìn tỷ tỷ.</w:t>
+      </w:r>
+    </w:p>
+    <w:p>
+      <w:pPr>
+        <w:pStyle w:val="Heading3"/>
+        <w:ind w:firstLine="720"/>
+        <w:jc w:val="both"/>
+        <w:rPr>
+          <w:rFonts w:ascii="Times New Roman" w:cs="Times New Roman" w:eastAsia="Times New Roman" w:hAnsi="Times New Roman"/>
+          <w:color w:val="000000"/>
+          <w:sz w:val="26"/>
+          <w:szCs w:val="26"/>
+        </w:rPr>
+      </w:pPr>
+      <w:bookmarkStart w:colFirst="0" w:colLast="0" w:name="_h1y36hcvc6sx" w:id="7"/>
+      <w:bookmarkEnd w:id="7"/>
+      <w:r>
+        <w:rPr>
+          <w:rFonts w:ascii="Times New Roman" w:cs="Times New Roman" w:eastAsia="Times New Roman" w:hAnsi="Times New Roman"/>
+          <w:color w:val="000000"/>
+          <w:sz w:val="26"/>
+          <w:szCs w:val="26"/>
+          <w:rtl w:val="0"/>
+        </w:rPr>
+        <w:t xml:space="preserve">b. Sự khác biệt với thực tế</w:t>
+      </w:r>
+    </w:p>
+    <w:p>
+      <w:pPr>
+        <w:jc w:val="both"/>
+        <w:rPr>
+          <w:rFonts w:ascii="Times New Roman" w:cs="Times New Roman" w:eastAsia="Times New Roman" w:hAnsi="Times New Roman"/>
+          <w:sz w:val="26"/>
+          <w:szCs w:val="26"/>
+        </w:rPr>
+      </w:pPr>
+      <w:r>
+        <w:rPr>
+          <w:rFonts w:ascii="Times New Roman" w:cs="Times New Roman" w:eastAsia="Times New Roman" w:hAnsi="Times New Roman"/>
+          <w:sz w:val="26"/>
+          <w:szCs w:val="26"/>
+          <w:rtl w:val="0"/>
+        </w:rPr>
+        <w:t xml:space="preserve">Đây là một sự phóng đại cực lớn bởi vì nó bao gồm vô số trạng thái mà không bao giờ có thể đạt được trong trò chơi thực tế do các ràng buộc luật chơi.</w:t>
+      </w:r>
+    </w:p>
+    <w:p>
+      <w:pPr>
+        <w:jc w:val="both"/>
+        <w:rPr>
+          <w:rFonts w:ascii="Times New Roman" w:cs="Times New Roman" w:eastAsia="Times New Roman" w:hAnsi="Times New Roman"/>
+          <w:sz w:val="26"/>
+          <w:szCs w:val="26"/>
+        </w:rPr>
+      </w:pPr>
+      <w:r>
+        <w:rPr>
+          <w:rFonts w:ascii="Times New Roman" w:cs="Times New Roman" w:eastAsia="Times New Roman" w:hAnsi="Times New Roman"/>
+          <w:sz w:val="26"/>
+          <w:szCs w:val="26"/>
+          <w:rtl w:val="0"/>
+        </w:rPr>
+        <w:t xml:space="preserve">Các ràng buộc bị bỏ qua trong ước tính thô bao gồm:</w:t>
+      </w:r>
+    </w:p>
+    <w:p>
+      <w:pPr>
+        <w:numPr>
+          <w:ilvl w:val="0"/>
+          <w:numId w:val="22"/>
+        </w:numPr>
+        <w:ind w:left="720" w:hanging="360"/>
+        <w:jc w:val="both"/>
+        <w:rPr>
+          <w:rFonts w:ascii="Times New Roman" w:cs="Times New Roman" w:eastAsia="Times New Roman" w:hAnsi="Times New Roman"/>
+          <w:sz w:val="26"/>
+          <w:szCs w:val="26"/>
+        </w:rPr>
+      </w:pPr>
+      <w:r>
+        <w:rPr>
+          <w:rFonts w:ascii="Times New Roman" w:cs="Times New Roman" w:eastAsia="Times New Roman" w:hAnsi="Times New Roman"/>
+          <w:sz w:val="26"/>
+          <w:szCs w:val="26"/>
+          <w:rtl w:val="0"/>
+        </w:rPr>
+        <w:t xml:space="preserve">Ràng buộc Trọng lực (Gravity Constraint): Đây là ràng buộc quan trọng nhất. Nó quy định rằng một quân cờ không thể "lơ lửng" ở một ô mà ô ngay dưới nó còn trống. Ví dụ, trạng thái [Trống, Player1] trong một cột là không thể, nó phải là [Player1, Trống].</w:t>
+      </w:r>
+    </w:p>
+    <w:p>
+      <w:pPr>
+        <w:numPr>
+          <w:ilvl w:val="0"/>
+          <w:numId w:val="22"/>
+        </w:numPr>
+        <w:ind w:left="720" w:hanging="360"/>
+        <w:jc w:val="both"/>
+        <w:rPr>
+          <w:rFonts w:ascii="Times New Roman" w:cs="Times New Roman" w:eastAsia="Times New Roman" w:hAnsi="Times New Roman"/>
+          <w:sz w:val="26"/>
+          <w:szCs w:val="26"/>
+        </w:rPr>
+      </w:pPr>
+      <w:r>
+        <w:rPr>
+          <w:rFonts w:ascii="Times New Roman" w:cs="Times New Roman" w:eastAsia="Times New Roman" w:hAnsi="Times New Roman"/>
+          <w:sz w:val="26"/>
+          <w:szCs w:val="26"/>
+          <w:rtl w:val="0"/>
+        </w:rPr>
+        <w:t xml:space="preserve">Ràng buộc Lượt chơi (Turn-based Constraint): Số lượng quân cờ của Người chơi 1 (đi trước) và Người chơi 2 phải tuân theo quy tắc: (Số quân P1) = (Số quân P2) hoặc (Số quân P1) = (Số quân P2) + 1.</w:t>
+      </w:r>
+    </w:p>
+    <w:p>
+      <w:pPr>
+        <w:numPr>
+          <w:ilvl w:val="0"/>
+          <w:numId w:val="22"/>
+        </w:numPr>
+        <w:ind w:left="720" w:hanging="360"/>
+        <w:jc w:val="both"/>
+        <w:rPr>
+          <w:rFonts w:ascii="Times New Roman" w:cs="Times New Roman" w:eastAsia="Times New Roman" w:hAnsi="Times New Roman"/>
+          <w:sz w:val="26"/>
+          <w:szCs w:val="26"/>
+        </w:rPr>
+      </w:pPr>
+      <w:r>
+        <w:rPr>
+          <w:rFonts w:ascii="Times New Roman" w:cs="Times New Roman" w:eastAsia="Times New Roman" w:hAnsi="Times New Roman"/>
+          <w:sz w:val="26"/>
+          <w:szCs w:val="26"/>
+          <w:rtl w:val="0"/>
+        </w:rPr>
+        <w:t xml:space="preserve">Ràng buộc Trạng thái Kết thúc (Terminal States Constraint): Trò chơi kết thúc ngay khi có người thắng.</w:t>
+      </w:r>
+    </w:p>
+    <w:p>
+      <w:pPr>
+        <w:jc w:val="both"/>
+        <w:rPr>
+          <w:rFonts w:ascii="Times New Roman" w:cs="Times New Roman" w:eastAsia="Times New Roman" w:hAnsi="Times New Roman"/>
+          <w:sz w:val="26"/>
+          <w:szCs w:val="26"/>
+        </w:rPr>
+      </w:pPr>
+      <w:r>
+        <w:rPr>
+          <w:rFonts w:ascii="Times New Roman" w:cs="Times New Roman" w:eastAsia="Times New Roman" w:hAnsi="Times New Roman"/>
+          <w:sz w:val="26"/>
+          <w:szCs w:val="26"/>
+          <w:rtl w:val="0"/>
+        </w:rPr>
+        <w:t xml:space="preserve">Khi áp dụng các ràng buộc này, số lượng trạng thái thực tế của Connect 4 được tính toán chính xác là 4,531,985,219,092 (khoảng 4.5 nghìn tỷ). Con số này cho thấy ước tính thô đã phóng đại không gian trạng thái lên hàng chục tỷ lần.</w:t>
+      </w:r>
+    </w:p>
+    <w:p>
+      <w:pPr>
+        <w:pStyle w:val="Heading2"/>
+        <w:ind w:firstLine="720"/>
+        <w:jc w:val="both"/>
+        <w:rPr>
+          <w:rFonts w:ascii="Times New Roman" w:cs="Times New Roman" w:eastAsia="Times New Roman" w:hAnsi="Times New Roman"/>
+          <w:sz w:val="26"/>
+          <w:szCs w:val="26"/>
+        </w:rPr>
+      </w:pPr>
+      <w:bookmarkStart w:colFirst="0" w:colLast="0" w:name="_9q6atw5cr0tt" w:id="8"/>
+      <w:bookmarkEnd w:id="8"/>
+      <w:r>
+        <w:rPr>
+          <w:rFonts w:ascii="Times New Roman" w:cs="Times New Roman" w:eastAsia="Times New Roman" w:hAnsi="Times New Roman"/>
+          <w:sz w:val="26"/>
+          <w:szCs w:val="26"/>
+          <w:rtl w:val="0"/>
+        </w:rPr>
+        <w:t xml:space="preserve">2.3. Ước tính Cây Trò chơi (Game Tree)</w:t>
+      </w:r>
+    </w:p>
+    <w:p>
+      <w:pPr>
+        <w:jc w:val="both"/>
+        <w:rPr>
+          <w:rFonts w:ascii="Times New Roman" w:cs="Times New Roman" w:eastAsia="Times New Roman" w:hAnsi="Times New Roman"/>
+          <w:sz w:val="26"/>
+          <w:szCs w:val="26"/>
+        </w:rPr>
+      </w:pPr>
+      <w:r>
+        <w:rPr>
+          <w:rFonts w:ascii="Times New Roman" w:cs="Times New Roman" w:eastAsia="Times New Roman" w:hAnsi="Times New Roman"/>
+          <w:sz w:val="26"/>
+          <w:szCs w:val="26"/>
+          <w:rtl w:val="0"/>
+        </w:rPr>
+        <w:t xml:space="preserve">Ước tính Cây Trò chơi khác biệt và lớn hơn nhiều so với ước tính Không gian Trạng thái, bởi vì nó không chỉ đếm các trạng thái hợp lệ mà còn đếm các chuỗi nước đi (paths) để đi đến trạng thái đó.</w:t>
+      </w:r>
+    </w:p>
+    <w:p>
+      <w:pPr>
+        <w:pStyle w:val="Heading3"/>
+        <w:jc w:val="both"/>
+        <w:rPr>
+          <w:rFonts w:ascii="Times New Roman" w:cs="Times New Roman" w:eastAsia="Times New Roman" w:hAnsi="Times New Roman"/>
+          <w:color w:val="000000"/>
+          <w:sz w:val="26"/>
+          <w:szCs w:val="26"/>
+        </w:rPr>
+      </w:pPr>
+      <w:bookmarkStart w:colFirst="0" w:colLast="0" w:name="_wrcco3avk2a6" w:id="9"/>
+      <w:bookmarkEnd w:id="9"/>
+      <w:r>
+        <w:rPr>
+          <w:rFonts w:ascii="Times New Roman" w:cs="Times New Roman" w:eastAsia="Times New Roman" w:hAnsi="Times New Roman"/>
+          <w:color w:val="000000"/>
+          <w:sz w:val="26"/>
+          <w:szCs w:val="26"/>
+          <w:rtl w:val="0"/>
+        </w:rPr>
+        <w:t xml:space="preserve">a. Các Thông số Ước tính Cây Trò chơi</w:t>
+      </w:r>
+    </w:p>
+    <w:p>
+      <w:pPr>
+        <w:jc w:val="both"/>
+        <w:rPr>
+          <w:rFonts w:ascii="Times New Roman" w:cs="Times New Roman" w:eastAsia="Times New Roman" w:hAnsi="Times New Roman"/>
+          <w:sz w:val="26"/>
+          <w:szCs w:val="26"/>
+        </w:rPr>
+      </w:pPr>
+      <w:r>
+        <w:rPr>
+          <w:rFonts w:ascii="Times New Roman" w:cs="Times New Roman" w:eastAsia="Times New Roman" w:hAnsi="Times New Roman"/>
+          <w:sz w:val="26"/>
+          <w:szCs w:val="26"/>
+          <w:rtl w:val="0"/>
+        </w:rPr>
+        <w:t xml:space="preserve">Kích thước của cây trò chơi được ước tính bằng cách sử dụng công thức chuẩn cho độ phức tạp của trò chơi: b^d.</w:t>
+      </w:r>
+    </w:p>
+    <w:p>
+      <w:pPr>
+        <w:numPr>
+          <w:ilvl w:val="0"/>
+          <w:numId w:val="12"/>
+        </w:numPr>
+        <w:ind w:left="720" w:hanging="360"/>
+        <w:jc w:val="both"/>
+        <w:rPr>
+          <w:rFonts w:ascii="Times New Roman" w:cs="Times New Roman" w:eastAsia="Times New Roman" w:hAnsi="Times New Roman"/>
+          <w:sz w:val="26"/>
+          <w:szCs w:val="26"/>
+        </w:rPr>
+      </w:pPr>
+      <w:r>
+        <w:rPr>
+          <w:rFonts w:ascii="Times New Roman" w:cs="Times New Roman" w:eastAsia="Times New Roman" w:hAnsi="Times New Roman"/>
+          <w:sz w:val="26"/>
+          <w:szCs w:val="26"/>
+          <w:rtl w:val="0"/>
+        </w:rPr>
+        <w:t xml:space="preserve">Yếu tố Rẽ nhánh (b - Branching Factor): Đại diện cho số lượng nước đi trung bình (hoặc tối đa) hợp lệ từ một trạng thái.</w:t>
+      </w:r>
+    </w:p>
+    <w:p>
+      <w:pPr>
+        <w:numPr>
+          <w:ilvl w:val="1"/>
+          <w:numId w:val="12"/>
+        </w:numPr>
+        <w:ind w:left="1440" w:hanging="360"/>
+        <w:jc w:val="both"/>
+        <w:rPr>
+          <w:rFonts w:ascii="Times New Roman" w:cs="Times New Roman" w:eastAsia="Times New Roman" w:hAnsi="Times New Roman"/>
+          <w:sz w:val="26"/>
+          <w:szCs w:val="26"/>
+        </w:rPr>
+      </w:pPr>
+      <w:r>
+        <w:rPr>
+          <w:rFonts w:ascii="Times New Roman" w:cs="Times New Roman" w:eastAsia="Times New Roman" w:hAnsi="Times New Roman"/>
+          <w:sz w:val="26"/>
+          <w:szCs w:val="26"/>
+          <w:rtl w:val="0"/>
+        </w:rPr>
+        <w:t xml:space="preserve">Connect 4 có 7 cột.</w:t>
+      </w:r>
+    </w:p>
+    <w:p>
+      <w:pPr>
+        <w:numPr>
+          <w:ilvl w:val="1"/>
+          <w:numId w:val="12"/>
+        </w:numPr>
+        <w:ind w:left="1440" w:hanging="360"/>
+        <w:jc w:val="both"/>
+        <w:rPr>
+          <w:rFonts w:ascii="Times New Roman" w:cs="Times New Roman" w:eastAsia="Times New Roman" w:hAnsi="Times New Roman"/>
+          <w:sz w:val="26"/>
+          <w:szCs w:val="26"/>
+        </w:rPr>
+      </w:pPr>
+      <w:r>
+        <w:rPr>
+          <w:rFonts w:ascii="Times New Roman" w:cs="Times New Roman" w:eastAsia="Times New Roman" w:hAnsi="Times New Roman"/>
+          <w:sz w:val="26"/>
+          <w:szCs w:val="26"/>
+          <w:rtl w:val="0"/>
+        </w:rPr>
+        <w:t xml:space="preserve">Để ước tính giới hạn trên (upper-bound), yếu tố rẽ nhánh tối đa được sử dụng là 7.</w:t>
       </w:r>
     </w:p>
     <w:p>
@@ -552,73 +1073,7 @@
           <w:szCs w:val="26"/>
           <w:rtl w:val="0"/>
         </w:rPr>
-        <w:t xml:space="preserve">Kích thước Bàn cờ: Bàn cờ Connect 4 tiêu chuẩn có 6 hàng (ROW = 6) và 7 cột (COLUMN = 7).</w:t>
-      </w:r>
-    </w:p>
-    <w:p>
-      <w:pPr>
-        <w:numPr>
-          <w:ilvl w:val="0"/>
-          <w:numId w:val="23"/>
-        </w:numPr>
-        <w:ind w:left="720" w:hanging="360"/>
-        <w:jc w:val="both"/>
-        <w:rPr>
-          <w:rFonts w:ascii="Times New Roman" w:cs="Times New Roman" w:eastAsia="Times New Roman" w:hAnsi="Times New Roman"/>
-          <w:sz w:val="26"/>
-          <w:szCs w:val="26"/>
-        </w:rPr>
-      </w:pPr>
-      <w:r>
-        <w:rPr>
-          <w:rFonts w:ascii="Times New Roman" w:cs="Times New Roman" w:eastAsia="Times New Roman" w:hAnsi="Times New Roman"/>
-          <w:sz w:val="26"/>
-          <w:szCs w:val="26"/>
-          <w:rtl w:val="0"/>
-        </w:rPr>
-        <w:t xml:space="preserve">Tổng số Ô: Tổng số ô trên bàn cờ là 6×7=42 ô (</w:t>
-      </w:r>
-      <w:r>
-        <w:rPr>
-          <w:rFonts w:ascii="Times New Roman" w:cs="Times New Roman" w:eastAsia="Times New Roman" w:hAnsi="Times New Roman"/>
-          <w:sz w:val="26"/>
-          <w:szCs w:val="26"/>
-          <w:rtl w:val="0"/>
-        </w:rPr>
-        <w:t xml:space="preserve">TOTAL_CELLS</w:t>
-      </w:r>
-      <w:r>
-        <w:rPr>
-          <w:rFonts w:ascii="Times New Roman" w:cs="Times New Roman" w:eastAsia="Times New Roman" w:hAnsi="Times New Roman"/>
-          <w:sz w:val="26"/>
-          <w:szCs w:val="26"/>
-          <w:rtl w:val="0"/>
-        </w:rPr>
-        <w:t xml:space="preserve"> = 42).</w:t>
-      </w:r>
-    </w:p>
-    <w:p>
-      <w:pPr>
-        <w:numPr>
-          <w:ilvl w:val="0"/>
-          <w:numId w:val="23"/>
-        </w:numPr>
-        <w:ind w:left="720" w:hanging="360"/>
-        <w:jc w:val="both"/>
-        <w:rPr>
-          <w:rFonts w:ascii="Times New Roman" w:cs="Times New Roman" w:eastAsia="Times New Roman" w:hAnsi="Times New Roman"/>
-          <w:sz w:val="26"/>
-          <w:szCs w:val="26"/>
-        </w:rPr>
-      </w:pPr>
-      <w:r>
-        <w:rPr>
-          <w:rFonts w:ascii="Times New Roman" w:cs="Times New Roman" w:eastAsia="Times New Roman" w:hAnsi="Times New Roman"/>
-          <w:sz w:val="26"/>
-          <w:szCs w:val="26"/>
-          <w:rtl w:val="0"/>
-        </w:rPr>
-        <w:t xml:space="preserve">Trạng thái mỗi Ô: Mỗi ô trên bàn cờ có 3 khả năng trạng thái có thể có:</w:t>
+        <w:t xml:space="preserve">Độ sâu (d - Depth): Đại diện cho độ dài tối đa của một ván cờ tính bằng số lượt đi.</w:t>
       </w:r>
     </w:p>
     <w:p>
@@ -642,7 +1097,7 @@
           <w:szCs w:val="26"/>
           <w:rtl w:val="0"/>
         </w:rPr>
-        <w:t xml:space="preserve">Trống (EMPTY).</w:t>
+        <w:t xml:space="preserve">Bàn cờ có 6×7=42 ô.</w:t>
       </w:r>
     </w:p>
     <w:p>
@@ -666,38 +1121,57 @@
           <w:szCs w:val="26"/>
           <w:rtl w:val="0"/>
         </w:rPr>
-        <w:t xml:space="preserve">Chứa quân cờ của Người chơi 1 (P1).</w:t>
-      </w:r>
-    </w:p>
-    <w:p>
-      <w:pPr>
-        <w:numPr>
-          <w:ilvl w:val="1"/>
-          <w:numId w:val="23"/>
-        </w:numPr>
-        <w:ind w:left="1440" w:hanging="360"/>
-        <w:jc w:val="both"/>
-        <w:rPr>
-          <w:rFonts w:ascii="Times New Roman" w:cs="Times New Roman" w:eastAsia="Times New Roman" w:hAnsi="Times New Roman"/>
-          <w:sz w:val="26"/>
-          <w:szCs w:val="26"/>
-        </w:rPr>
-      </w:pPr>
-      <w:r>
-        <w:rPr>
-          <w:rFonts w:ascii="Times New Roman" w:cs="Times New Roman" w:eastAsia="Times New Roman" w:hAnsi="Times New Roman"/>
-          <w:sz w:val="26"/>
-          <w:szCs w:val="26"/>
-          <w:rtl w:val="0"/>
-        </w:rPr>
-        <w:t xml:space="preserve">Chứa quân cờ của Người chơi 2 (P2).</w:t>
+        <w:t xml:space="preserve">Độ sâu tối đa của cây trò chơi là 42 nước đi (khi toàn bộ bàn cờ được lấp đầy).</w:t>
+      </w:r>
+    </w:p>
+    <w:p>
+      <w:pPr>
+        <w:pStyle w:val="Heading3"/>
+        <w:jc w:val="both"/>
+        <w:rPr>
+          <w:rFonts w:ascii="Times New Roman" w:cs="Times New Roman" w:eastAsia="Times New Roman" w:hAnsi="Times New Roman"/>
+          <w:color w:val="000000"/>
+          <w:sz w:val="26"/>
+          <w:szCs w:val="26"/>
+        </w:rPr>
+      </w:pPr>
+      <w:bookmarkStart w:colFirst="0" w:colLast="0" w:name="_rxg4wbte1c97" w:id="10"/>
+      <w:bookmarkEnd w:id="10"/>
+      <w:r>
+        <w:rPr>
+          <w:rFonts w:ascii="Times New Roman" w:cs="Times New Roman" w:eastAsia="Times New Roman" w:hAnsi="Times New Roman"/>
+          <w:color w:val="000000"/>
+          <w:sz w:val="26"/>
+          <w:szCs w:val="26"/>
+          <w:rtl w:val="0"/>
+        </w:rPr>
+        <w:t xml:space="preserve">b. Ước tính Độ lớn của Cây Trò chơi</w:t>
+      </w:r>
+    </w:p>
+    <w:p>
+      <w:pPr>
+        <w:jc w:val="both"/>
+        <w:rPr>
+          <w:rFonts w:ascii="Times New Roman" w:cs="Times New Roman" w:eastAsia="Times New Roman" w:hAnsi="Times New Roman"/>
+          <w:sz w:val="26"/>
+          <w:szCs w:val="26"/>
+        </w:rPr>
+      </w:pPr>
+      <w:r>
+        <w:rPr>
+          <w:rFonts w:ascii="Times New Roman" w:cs="Times New Roman" w:eastAsia="Times New Roman" w:hAnsi="Times New Roman"/>
+          <w:sz w:val="26"/>
+          <w:szCs w:val="26"/>
+          <w:rtl w:val="0"/>
+        </w:rPr>
+        <w:t xml:space="preserve">Áp dụng công thức b^d:</w:t>
       </w:r>
     </w:p>
     <w:p>
       <w:pPr>
         <w:numPr>
           <w:ilvl w:val="0"/>
-          <w:numId w:val="16"/>
+          <w:numId w:val="19"/>
         </w:numPr>
         <w:ind w:left="720" w:hanging="360"/>
         <w:jc w:val="both"/>
@@ -714,488 +1188,14 @@
           <w:szCs w:val="26"/>
           <w:rtl w:val="0"/>
         </w:rPr>
-        <w:t xml:space="preserve">Công thức tính toán: Vì mỗi ô có 3 trạng thái và có 42 ô độc lập, số trạng thái tối đa được tính bằng 3^42.</w:t>
+        <w:t xml:space="preserve">Kích thước ước tính số lượng nút lá (leaf nodes), đại diện cho các ván cờ hoàn chỉnh có thể xảy ra, là 7^42.</w:t>
       </w:r>
     </w:p>
     <w:p>
       <w:pPr>
         <w:numPr>
           <w:ilvl w:val="0"/>
-          <w:numId w:val="16"/>
-        </w:numPr>
-        <w:ind w:left="720" w:hanging="360"/>
-        <w:jc w:val="both"/>
-        <w:rPr>
-          <w:rFonts w:ascii="Times New Roman" w:cs="Times New Roman" w:eastAsia="Times New Roman" w:hAnsi="Times New Roman"/>
-          <w:sz w:val="26"/>
-          <w:szCs w:val="26"/>
-        </w:rPr>
-      </w:pPr>
-      <w:r>
-        <w:rPr>
-          <w:rFonts w:ascii="Times New Roman" w:cs="Times New Roman" w:eastAsia="Times New Roman" w:hAnsi="Times New Roman"/>
-          <w:sz w:val="26"/>
-          <w:szCs w:val="26"/>
-          <w:rtl w:val="0"/>
-        </w:rPr>
-        <w:t xml:space="preserve">Kết quả: Số trạng thái tối đa (Ước tính thô) là: 109,418,989,131,512,359,209. Con số này xấp xỉ 109 nghìn tỷ tỷ.</w:t>
-      </w:r>
-    </w:p>
-    <w:p>
-      <w:pPr>
-        <w:pStyle w:val="Heading3"/>
-        <w:ind w:firstLine="720"/>
-        <w:jc w:val="both"/>
-        <w:rPr>
-          <w:rFonts w:ascii="Times New Roman" w:cs="Times New Roman" w:eastAsia="Times New Roman" w:hAnsi="Times New Roman"/>
-          <w:color w:val="000000"/>
-          <w:sz w:val="26"/>
-          <w:szCs w:val="26"/>
-        </w:rPr>
-      </w:pPr>
-      <w:bookmarkStart w:colFirst="0" w:colLast="0" w:name="_h1y36hcvc6sx" w:id="7"/>
-      <w:bookmarkEnd w:id="7"/>
-      <w:r>
-        <w:rPr>
-          <w:rFonts w:ascii="Times New Roman" w:cs="Times New Roman" w:eastAsia="Times New Roman" w:hAnsi="Times New Roman"/>
-          <w:color w:val="000000"/>
-          <w:sz w:val="26"/>
-          <w:szCs w:val="26"/>
-          <w:rtl w:val="0"/>
-        </w:rPr>
-        <w:t xml:space="preserve">b. Sự khác biệt với thực tế</w:t>
-      </w:r>
-    </w:p>
-    <w:p>
-      <w:pPr>
-        <w:jc w:val="both"/>
-        <w:rPr>
-          <w:rFonts w:ascii="Times New Roman" w:cs="Times New Roman" w:eastAsia="Times New Roman" w:hAnsi="Times New Roman"/>
-          <w:sz w:val="26"/>
-          <w:szCs w:val="26"/>
-        </w:rPr>
-      </w:pPr>
-      <w:r>
-        <w:rPr>
-          <w:rFonts w:ascii="Times New Roman" w:cs="Times New Roman" w:eastAsia="Times New Roman" w:hAnsi="Times New Roman"/>
-          <w:sz w:val="26"/>
-          <w:szCs w:val="26"/>
-          <w:rtl w:val="0"/>
-        </w:rPr>
-        <w:t xml:space="preserve">Đây là một sự phóng đại cực lớn bởi vì nó bao gồm vô số trạng thái mà không bao giờ có thể đạt được trong trò chơi thực tế do các ràng buộc luật chơi.</w:t>
-      </w:r>
-    </w:p>
-    <w:p>
-      <w:pPr>
-        <w:jc w:val="both"/>
-        <w:rPr>
-          <w:rFonts w:ascii="Times New Roman" w:cs="Times New Roman" w:eastAsia="Times New Roman" w:hAnsi="Times New Roman"/>
-          <w:sz w:val="26"/>
-          <w:szCs w:val="26"/>
-        </w:rPr>
-      </w:pPr>
-      <w:r>
-        <w:rPr>
-          <w:rFonts w:ascii="Times New Roman" w:cs="Times New Roman" w:eastAsia="Times New Roman" w:hAnsi="Times New Roman"/>
-          <w:sz w:val="26"/>
-          <w:szCs w:val="26"/>
-          <w:rtl w:val="0"/>
-        </w:rPr>
-        <w:t xml:space="preserve">Các ràng buộc bị bỏ qua trong ước tính thô bao gồm:</w:t>
-      </w:r>
-    </w:p>
-    <w:p>
-      <w:pPr>
-        <w:numPr>
-          <w:ilvl w:val="0"/>
-          <w:numId w:val="21"/>
-        </w:numPr>
-        <w:ind w:left="720" w:hanging="360"/>
-        <w:jc w:val="both"/>
-        <w:rPr>
-          <w:rFonts w:ascii="Times New Roman" w:cs="Times New Roman" w:eastAsia="Times New Roman" w:hAnsi="Times New Roman"/>
-          <w:sz w:val="26"/>
-          <w:szCs w:val="26"/>
-        </w:rPr>
-      </w:pPr>
-      <w:r>
-        <w:rPr>
-          <w:rFonts w:ascii="Times New Roman" w:cs="Times New Roman" w:eastAsia="Times New Roman" w:hAnsi="Times New Roman"/>
-          <w:sz w:val="26"/>
-          <w:szCs w:val="26"/>
-          <w:rtl w:val="0"/>
-        </w:rPr>
-        <w:t xml:space="preserve">Ràng buộc Trọng lực (Gravity Constraint): Đây là ràng buộc quan trọng nhất. Nó quy định rằng một quân cờ không thể "lơ lửng" ở một ô mà ô ngay dưới nó còn trống. Ví dụ, trạng thái [Trống, Player1] trong một cột là không thể, nó phải là [Player1, Trống].</w:t>
-      </w:r>
-    </w:p>
-    <w:p>
-      <w:pPr>
-        <w:numPr>
-          <w:ilvl w:val="0"/>
-          <w:numId w:val="21"/>
-        </w:numPr>
-        <w:ind w:left="720" w:hanging="360"/>
-        <w:jc w:val="both"/>
-        <w:rPr>
-          <w:rFonts w:ascii="Times New Roman" w:cs="Times New Roman" w:eastAsia="Times New Roman" w:hAnsi="Times New Roman"/>
-          <w:sz w:val="26"/>
-          <w:szCs w:val="26"/>
-        </w:rPr>
-      </w:pPr>
-      <w:r>
-        <w:rPr>
-          <w:rFonts w:ascii="Times New Roman" w:cs="Times New Roman" w:eastAsia="Times New Roman" w:hAnsi="Times New Roman"/>
-          <w:sz w:val="26"/>
-          <w:szCs w:val="26"/>
-          <w:rtl w:val="0"/>
-        </w:rPr>
-        <w:t xml:space="preserve">Ràng buộc Lượt chơi (Turn-based Constraint): Số lượng quân cờ của Người chơi 1 (đi trước) và Người chơi 2 phải tuân theo quy tắc: (Số quân P1) = (Số quân P2) hoặc (Số quân P1) = (Số quân P2) + 1.</w:t>
-      </w:r>
-    </w:p>
-    <w:p>
-      <w:pPr>
-        <w:numPr>
-          <w:ilvl w:val="0"/>
-          <w:numId w:val="21"/>
-        </w:numPr>
-        <w:ind w:left="720" w:hanging="360"/>
-        <w:jc w:val="both"/>
-        <w:rPr>
-          <w:rFonts w:ascii="Times New Roman" w:cs="Times New Roman" w:eastAsia="Times New Roman" w:hAnsi="Times New Roman"/>
-          <w:sz w:val="26"/>
-          <w:szCs w:val="26"/>
-        </w:rPr>
-      </w:pPr>
-      <w:r>
-        <w:rPr>
-          <w:rFonts w:ascii="Times New Roman" w:cs="Times New Roman" w:eastAsia="Times New Roman" w:hAnsi="Times New Roman"/>
-          <w:sz w:val="26"/>
-          <w:szCs w:val="26"/>
-          <w:rtl w:val="0"/>
-        </w:rPr>
-        <w:t xml:space="preserve">Ràng buộc Trạng thái Kết thúc (Terminal States Constraint): Trò chơi kết thúc ngay khi có người thắng.</w:t>
-      </w:r>
-    </w:p>
-    <w:p>
-      <w:pPr>
-        <w:jc w:val="both"/>
-        <w:rPr>
-          <w:rFonts w:ascii="Times New Roman" w:cs="Times New Roman" w:eastAsia="Times New Roman" w:hAnsi="Times New Roman"/>
-          <w:sz w:val="26"/>
-          <w:szCs w:val="26"/>
-        </w:rPr>
-      </w:pPr>
-      <w:r>
-        <w:rPr>
-          <w:rFonts w:ascii="Times New Roman" w:cs="Times New Roman" w:eastAsia="Times New Roman" w:hAnsi="Times New Roman"/>
-          <w:sz w:val="26"/>
-          <w:szCs w:val="26"/>
-          <w:rtl w:val="0"/>
-        </w:rPr>
-        <w:t xml:space="preserve">Khi áp dụng các ràng buộc này, số lượng trạng thái thực tế của Connect 4 được tính toán chính xác là 4,531,985,219,092 (khoảng 4.5 nghìn tỷ). Con số này cho thấy ước tính thô đã phóng đại không gian trạng thái lên hàng chục tỷ lần.</w:t>
-      </w:r>
-    </w:p>
-    <w:p>
-      <w:pPr>
-        <w:pStyle w:val="Heading2"/>
-        <w:ind w:firstLine="720"/>
-        <w:jc w:val="both"/>
-        <w:rPr>
-          <w:rFonts w:ascii="Times New Roman" w:cs="Times New Roman" w:eastAsia="Times New Roman" w:hAnsi="Times New Roman"/>
-          <w:sz w:val="26"/>
-          <w:szCs w:val="26"/>
-        </w:rPr>
-      </w:pPr>
-      <w:bookmarkStart w:colFirst="0" w:colLast="0" w:name="_9q6atw5cr0tt" w:id="8"/>
-      <w:bookmarkEnd w:id="8"/>
-      <w:r>
-        <w:rPr>
-          <w:rFonts w:ascii="Times New Roman" w:cs="Times New Roman" w:eastAsia="Times New Roman" w:hAnsi="Times New Roman"/>
-          <w:sz w:val="26"/>
-          <w:szCs w:val="26"/>
-          <w:rtl w:val="0"/>
-        </w:rPr>
-        <w:t xml:space="preserve">2.3. Ước tính Cây Trò chơi (Game Tree)</w:t>
-      </w:r>
-    </w:p>
-    <w:p>
-      <w:pPr>
-        <w:jc w:val="both"/>
-        <w:rPr>
-          <w:rFonts w:ascii="Times New Roman" w:cs="Times New Roman" w:eastAsia="Times New Roman" w:hAnsi="Times New Roman"/>
-          <w:sz w:val="26"/>
-          <w:szCs w:val="26"/>
-        </w:rPr>
-      </w:pPr>
-      <w:r>
-        <w:rPr>
-          <w:rFonts w:ascii="Times New Roman" w:cs="Times New Roman" w:eastAsia="Times New Roman" w:hAnsi="Times New Roman"/>
-          <w:sz w:val="26"/>
-          <w:szCs w:val="26"/>
-          <w:rtl w:val="0"/>
-        </w:rPr>
-        <w:t xml:space="preserve">Ước tính Cây Trò chơi khác biệt và lớn hơn nhiều so với ước tính Không gian Trạng thái, bởi vì nó không chỉ đếm các trạng thái hợp lệ mà còn đếm các chuỗi nước đi (paths) để đi đến trạng thái đó.</w:t>
-      </w:r>
-    </w:p>
-    <w:p>
-      <w:pPr>
-        <w:pStyle w:val="Heading3"/>
-        <w:jc w:val="both"/>
-        <w:rPr>
-          <w:rFonts w:ascii="Times New Roman" w:cs="Times New Roman" w:eastAsia="Times New Roman" w:hAnsi="Times New Roman"/>
-          <w:color w:val="000000"/>
-          <w:sz w:val="26"/>
-          <w:szCs w:val="26"/>
-        </w:rPr>
-      </w:pPr>
-      <w:bookmarkStart w:colFirst="0" w:colLast="0" w:name="_wrcco3avk2a6" w:id="9"/>
-      <w:bookmarkEnd w:id="9"/>
-      <w:r>
-        <w:rPr>
-          <w:rFonts w:ascii="Times New Roman" w:cs="Times New Roman" w:eastAsia="Times New Roman" w:hAnsi="Times New Roman"/>
-          <w:color w:val="000000"/>
-          <w:sz w:val="26"/>
-          <w:szCs w:val="26"/>
-          <w:rtl w:val="0"/>
-        </w:rPr>
-        <w:t xml:space="preserve">a. Các Thông số Ước tính Cây Trò chơi</w:t>
-      </w:r>
-    </w:p>
-    <w:p>
-      <w:pPr>
-        <w:jc w:val="both"/>
-        <w:rPr>
-          <w:rFonts w:ascii="Times New Roman" w:cs="Times New Roman" w:eastAsia="Times New Roman" w:hAnsi="Times New Roman"/>
-          <w:sz w:val="26"/>
-          <w:szCs w:val="26"/>
-        </w:rPr>
-      </w:pPr>
-      <w:r>
-        <w:rPr>
-          <w:rFonts w:ascii="Times New Roman" w:cs="Times New Roman" w:eastAsia="Times New Roman" w:hAnsi="Times New Roman"/>
-          <w:sz w:val="26"/>
-          <w:szCs w:val="26"/>
-          <w:rtl w:val="0"/>
-        </w:rPr>
-        <w:t xml:space="preserve">Kích thước của cây trò chơi được ước tính bằng cách sử dụng công thức chuẩn cho độ phức tạp của trò chơi: b^d.</w:t>
-      </w:r>
-    </w:p>
-    <w:p>
-      <w:pPr>
-        <w:numPr>
-          <w:ilvl w:val="0"/>
-          <w:numId w:val="11"/>
-        </w:numPr>
-        <w:ind w:left="720" w:hanging="360"/>
-        <w:jc w:val="both"/>
-        <w:rPr>
-          <w:rFonts w:ascii="Times New Roman" w:cs="Times New Roman" w:eastAsia="Times New Roman" w:hAnsi="Times New Roman"/>
-          <w:sz w:val="26"/>
-          <w:szCs w:val="26"/>
-        </w:rPr>
-      </w:pPr>
-      <w:r>
-        <w:rPr>
-          <w:rFonts w:ascii="Times New Roman" w:cs="Times New Roman" w:eastAsia="Times New Roman" w:hAnsi="Times New Roman"/>
-          <w:sz w:val="26"/>
-          <w:szCs w:val="26"/>
-          <w:rtl w:val="0"/>
-        </w:rPr>
-        <w:t xml:space="preserve">Yếu tố Rẽ nhánh (b - Branching Factor): Đại diện cho số lượng nước đi trung bình (hoặc tối đa) hợp lệ từ một trạng thái.</w:t>
-      </w:r>
-    </w:p>
-    <w:p>
-      <w:pPr>
-        <w:numPr>
-          <w:ilvl w:val="1"/>
-          <w:numId w:val="11"/>
-        </w:numPr>
-        <w:ind w:left="1440" w:hanging="360"/>
-        <w:jc w:val="both"/>
-        <w:rPr>
-          <w:rFonts w:ascii="Times New Roman" w:cs="Times New Roman" w:eastAsia="Times New Roman" w:hAnsi="Times New Roman"/>
-          <w:sz w:val="26"/>
-          <w:szCs w:val="26"/>
-        </w:rPr>
-      </w:pPr>
-      <w:r>
-        <w:rPr>
-          <w:rFonts w:ascii="Times New Roman" w:cs="Times New Roman" w:eastAsia="Times New Roman" w:hAnsi="Times New Roman"/>
-          <w:sz w:val="26"/>
-          <w:szCs w:val="26"/>
-          <w:rtl w:val="0"/>
-        </w:rPr>
-        <w:t xml:space="preserve">Connect 4 có 7 cột.</w:t>
-      </w:r>
-    </w:p>
-    <w:p>
-      <w:pPr>
-        <w:numPr>
-          <w:ilvl w:val="1"/>
-          <w:numId w:val="11"/>
-        </w:numPr>
-        <w:ind w:left="1440" w:hanging="360"/>
-        <w:jc w:val="both"/>
-        <w:rPr>
-          <w:rFonts w:ascii="Times New Roman" w:cs="Times New Roman" w:eastAsia="Times New Roman" w:hAnsi="Times New Roman"/>
-          <w:sz w:val="26"/>
-          <w:szCs w:val="26"/>
-        </w:rPr>
-      </w:pPr>
-      <w:r>
-        <w:rPr>
-          <w:rFonts w:ascii="Times New Roman" w:cs="Times New Roman" w:eastAsia="Times New Roman" w:hAnsi="Times New Roman"/>
-          <w:sz w:val="26"/>
-          <w:szCs w:val="26"/>
-          <w:rtl w:val="0"/>
-        </w:rPr>
-        <w:t xml:space="preserve">Để ước tính giới hạn trên (upper-bound), yếu tố rẽ nhánh tối đa được sử dụng là 7.</w:t>
-      </w:r>
-    </w:p>
-    <w:p>
-      <w:pPr>
-        <w:numPr>
-          <w:ilvl w:val="0"/>
-          <w:numId w:val="22"/>
-        </w:numPr>
-        <w:ind w:left="720" w:hanging="360"/>
-        <w:jc w:val="both"/>
-        <w:rPr>
-          <w:rFonts w:ascii="Times New Roman" w:cs="Times New Roman" w:eastAsia="Times New Roman" w:hAnsi="Times New Roman"/>
-          <w:sz w:val="26"/>
-          <w:szCs w:val="26"/>
-        </w:rPr>
-      </w:pPr>
-      <w:r>
-        <w:rPr>
-          <w:rFonts w:ascii="Times New Roman" w:cs="Times New Roman" w:eastAsia="Times New Roman" w:hAnsi="Times New Roman"/>
-          <w:sz w:val="26"/>
-          <w:szCs w:val="26"/>
-          <w:rtl w:val="0"/>
-        </w:rPr>
-        <w:t xml:space="preserve">Độ sâu (d - Depth): Đại diện cho độ dài tối đa của một ván cờ tính bằng số lượt đi.</w:t>
-      </w:r>
-    </w:p>
-    <w:p>
-      <w:pPr>
-        <w:numPr>
-          <w:ilvl w:val="1"/>
-          <w:numId w:val="22"/>
-        </w:numPr>
-        <w:ind w:left="1440" w:hanging="360"/>
-        <w:jc w:val="both"/>
-        <w:rPr>
-          <w:rFonts w:ascii="Times New Roman" w:cs="Times New Roman" w:eastAsia="Times New Roman" w:hAnsi="Times New Roman"/>
-          <w:sz w:val="26"/>
-          <w:szCs w:val="26"/>
-        </w:rPr>
-      </w:pPr>
-      <w:r>
-        <w:rPr>
-          <w:rFonts w:ascii="Times New Roman" w:cs="Times New Roman" w:eastAsia="Times New Roman" w:hAnsi="Times New Roman"/>
-          <w:sz w:val="26"/>
-          <w:szCs w:val="26"/>
-          <w:rtl w:val="0"/>
-        </w:rPr>
-        <w:t xml:space="preserve">Bàn cờ có 6×7=42 ô.</w:t>
-      </w:r>
-    </w:p>
-    <w:p>
-      <w:pPr>
-        <w:numPr>
-          <w:ilvl w:val="1"/>
-          <w:numId w:val="22"/>
-        </w:numPr>
-        <w:ind w:left="1440" w:hanging="360"/>
-        <w:jc w:val="both"/>
-        <w:rPr>
-          <w:rFonts w:ascii="Times New Roman" w:cs="Times New Roman" w:eastAsia="Times New Roman" w:hAnsi="Times New Roman"/>
-          <w:sz w:val="26"/>
-          <w:szCs w:val="26"/>
-        </w:rPr>
-      </w:pPr>
-      <w:r>
-        <w:rPr>
-          <w:rFonts w:ascii="Times New Roman" w:cs="Times New Roman" w:eastAsia="Times New Roman" w:hAnsi="Times New Roman"/>
-          <w:sz w:val="26"/>
-          <w:szCs w:val="26"/>
-          <w:rtl w:val="0"/>
-        </w:rPr>
-        <w:t xml:space="preserve">Độ sâu tối đa của cây trò chơi là 42 nước đi (khi toàn bộ bàn cờ được lấp đầy).</w:t>
-      </w:r>
-    </w:p>
-    <w:p>
-      <w:pPr>
-        <w:pStyle w:val="Heading3"/>
-        <w:jc w:val="both"/>
-        <w:rPr>
-          <w:rFonts w:ascii="Times New Roman" w:cs="Times New Roman" w:eastAsia="Times New Roman" w:hAnsi="Times New Roman"/>
-          <w:color w:val="000000"/>
-          <w:sz w:val="26"/>
-          <w:szCs w:val="26"/>
-        </w:rPr>
-      </w:pPr>
-      <w:bookmarkStart w:colFirst="0" w:colLast="0" w:name="_rxg4wbte1c97" w:id="10"/>
-      <w:bookmarkEnd w:id="10"/>
-      <w:r>
-        <w:rPr>
-          <w:rFonts w:ascii="Times New Roman" w:cs="Times New Roman" w:eastAsia="Times New Roman" w:hAnsi="Times New Roman"/>
-          <w:color w:val="000000"/>
-          <w:sz w:val="26"/>
-          <w:szCs w:val="26"/>
-          <w:rtl w:val="0"/>
-        </w:rPr>
-        <w:t xml:space="preserve">b. Ước tính Độ lớn của Cây Trò chơi</w:t>
-      </w:r>
-    </w:p>
-    <w:p>
-      <w:pPr>
-        <w:jc w:val="both"/>
-        <w:rPr>
-          <w:rFonts w:ascii="Times New Roman" w:cs="Times New Roman" w:eastAsia="Times New Roman" w:hAnsi="Times New Roman"/>
-          <w:sz w:val="26"/>
-          <w:szCs w:val="26"/>
-        </w:rPr>
-      </w:pPr>
-      <w:r>
-        <w:rPr>
-          <w:rFonts w:ascii="Times New Roman" w:cs="Times New Roman" w:eastAsia="Times New Roman" w:hAnsi="Times New Roman"/>
-          <w:sz w:val="26"/>
-          <w:szCs w:val="26"/>
-          <w:rtl w:val="0"/>
-        </w:rPr>
-        <w:t xml:space="preserve">Áp dụng công thức b^d:</w:t>
-      </w:r>
-    </w:p>
-    <w:p>
-      <w:pPr>
-        <w:numPr>
-          <w:ilvl w:val="0"/>
-          <w:numId w:val="18"/>
-        </w:numPr>
-        <w:ind w:left="720" w:hanging="360"/>
-        <w:jc w:val="both"/>
-        <w:rPr>
-          <w:rFonts w:ascii="Times New Roman" w:cs="Times New Roman" w:eastAsia="Times New Roman" w:hAnsi="Times New Roman"/>
-          <w:sz w:val="26"/>
-          <w:szCs w:val="26"/>
-        </w:rPr>
-      </w:pPr>
-      <w:r>
-        <w:rPr>
-          <w:rFonts w:ascii="Times New Roman" w:cs="Times New Roman" w:eastAsia="Times New Roman" w:hAnsi="Times New Roman"/>
-          <w:sz w:val="26"/>
-          <w:szCs w:val="26"/>
-          <w:rtl w:val="0"/>
-        </w:rPr>
-        <w:t xml:space="preserve">Kích thước ước tính số lượng nút lá (leaf nodes), đại diện cho các ván cờ hoàn chỉnh có thể xảy ra, là 7^42.</w:t>
-      </w:r>
-    </w:p>
-    <w:p>
-      <w:pPr>
-        <w:numPr>
-          <w:ilvl w:val="0"/>
-          <w:numId w:val="18"/>
+          <w:numId w:val="19"/>
         </w:numPr>
         <w:ind w:left="720" w:hanging="360"/>
         <w:jc w:val="both"/>
@@ -1835,7 +1835,7 @@
       <w:pPr>
         <w:numPr>
           <w:ilvl w:val="0"/>
-          <w:numId w:val="24"/>
+          <w:numId w:val="25"/>
         </w:numPr>
         <w:spacing w:after="0" w:afterAutospacing="0" w:before="240" w:lineRule="auto"/>
         <w:ind w:left="720" w:hanging="360"/>
@@ -1860,7 +1860,7 @@
       <w:pPr>
         <w:numPr>
           <w:ilvl w:val="0"/>
-          <w:numId w:val="24"/>
+          <w:numId w:val="25"/>
         </w:numPr>
         <w:spacing w:after="0" w:afterAutospacing="0" w:before="0" w:beforeAutospacing="0" w:lineRule="auto"/>
         <w:ind w:left="720" w:hanging="360"/>
@@ -1885,7 +1885,7 @@
       <w:pPr>
         <w:numPr>
           <w:ilvl w:val="0"/>
-          <w:numId w:val="24"/>
+          <w:numId w:val="25"/>
         </w:numPr>
         <w:spacing w:after="240" w:before="0" w:beforeAutospacing="0" w:lineRule="auto"/>
         <w:ind w:left="720" w:hanging="360"/>
@@ -1956,7 +1956,7 @@
       <w:pPr>
         <w:numPr>
           <w:ilvl w:val="0"/>
-          <w:numId w:val="17"/>
+          <w:numId w:val="18"/>
         </w:numPr>
         <w:spacing w:after="0" w:afterAutospacing="0" w:before="240" w:lineRule="auto"/>
         <w:ind w:left="720" w:hanging="360"/>
@@ -1981,7 +1981,7 @@
       <w:pPr>
         <w:numPr>
           <w:ilvl w:val="0"/>
-          <w:numId w:val="17"/>
+          <w:numId w:val="18"/>
         </w:numPr>
         <w:spacing w:after="0" w:afterAutospacing="0" w:before="0" w:beforeAutospacing="0" w:lineRule="auto"/>
         <w:ind w:left="720" w:hanging="360"/>
@@ -2006,7 +2006,7 @@
       <w:pPr>
         <w:numPr>
           <w:ilvl w:val="0"/>
-          <w:numId w:val="17"/>
+          <w:numId w:val="18"/>
         </w:numPr>
         <w:spacing w:after="0" w:afterAutospacing="0" w:before="0" w:beforeAutospacing="0" w:lineRule="auto"/>
         <w:ind w:left="720" w:hanging="360"/>
@@ -2031,7 +2031,7 @@
       <w:pPr>
         <w:numPr>
           <w:ilvl w:val="0"/>
-          <w:numId w:val="17"/>
+          <w:numId w:val="18"/>
         </w:numPr>
         <w:spacing w:after="0" w:afterAutospacing="0" w:before="0" w:beforeAutospacing="0" w:lineRule="auto"/>
         <w:ind w:left="720" w:hanging="360"/>
@@ -2056,7 +2056,7 @@
       <w:pPr>
         <w:numPr>
           <w:ilvl w:val="0"/>
-          <w:numId w:val="17"/>
+          <w:numId w:val="18"/>
         </w:numPr>
         <w:spacing w:after="240" w:before="0" w:beforeAutospacing="0" w:lineRule="auto"/>
         <w:ind w:left="720" w:hanging="360"/>
@@ -3034,7 +3034,7 @@
       <w:pPr>
         <w:numPr>
           <w:ilvl w:val="0"/>
-          <w:numId w:val="14"/>
+          <w:numId w:val="15"/>
         </w:numPr>
         <w:spacing w:after="0" w:afterAutospacing="0" w:before="240" w:lineRule="auto"/>
         <w:ind w:left="720" w:hanging="360"/>
@@ -3059,7 +3059,7 @@
       <w:pPr>
         <w:numPr>
           <w:ilvl w:val="0"/>
-          <w:numId w:val="14"/>
+          <w:numId w:val="15"/>
         </w:numPr>
         <w:spacing w:after="0" w:afterAutospacing="0" w:before="0" w:beforeAutospacing="0" w:lineRule="auto"/>
         <w:ind w:left="720" w:hanging="360"/>
@@ -3084,7 +3084,7 @@
       <w:pPr>
         <w:numPr>
           <w:ilvl w:val="0"/>
-          <w:numId w:val="14"/>
+          <w:numId w:val="15"/>
         </w:numPr>
         <w:spacing w:after="0" w:afterAutospacing="0" w:before="0" w:beforeAutospacing="0" w:lineRule="auto"/>
         <w:ind w:left="720" w:hanging="360"/>
@@ -3109,7 +3109,7 @@
       <w:pPr>
         <w:numPr>
           <w:ilvl w:val="1"/>
-          <w:numId w:val="14"/>
+          <w:numId w:val="15"/>
         </w:numPr>
         <w:spacing w:after="0" w:afterAutospacing="0" w:before="0" w:beforeAutospacing="0" w:lineRule="auto"/>
         <w:ind w:left="1440" w:hanging="360"/>
@@ -3134,7 +3134,7 @@
       <w:pPr>
         <w:numPr>
           <w:ilvl w:val="1"/>
-          <w:numId w:val="14"/>
+          <w:numId w:val="15"/>
         </w:numPr>
         <w:spacing w:after="0" w:afterAutospacing="0" w:before="0" w:beforeAutospacing="0" w:lineRule="auto"/>
         <w:ind w:left="1440" w:hanging="360"/>
@@ -3159,7 +3159,7 @@
       <w:pPr>
         <w:numPr>
           <w:ilvl w:val="1"/>
-          <w:numId w:val="14"/>
+          <w:numId w:val="15"/>
         </w:numPr>
         <w:spacing w:after="240" w:before="0" w:beforeAutospacing="0" w:lineRule="auto"/>
         <w:ind w:left="1440" w:hanging="360"/>
@@ -3376,7 +3376,7 @@
       <w:pPr>
         <w:numPr>
           <w:ilvl w:val="0"/>
-          <w:numId w:val="15"/>
+          <w:numId w:val="16"/>
         </w:numPr>
         <w:spacing w:after="0" w:afterAutospacing="0" w:before="240" w:lineRule="auto"/>
         <w:ind w:left="720" w:hanging="360"/>
@@ -3401,7 +3401,7 @@
       <w:pPr>
         <w:numPr>
           <w:ilvl w:val="0"/>
-          <w:numId w:val="15"/>
+          <w:numId w:val="16"/>
         </w:numPr>
         <w:spacing w:after="240" w:before="0" w:beforeAutospacing="0" w:lineRule="auto"/>
         <w:ind w:left="720" w:hanging="360"/>
@@ -3492,7 +3492,7 @@
       <w:pPr>
         <w:numPr>
           <w:ilvl w:val="1"/>
-          <w:numId w:val="12"/>
+          <w:numId w:val="13"/>
         </w:numPr>
         <w:spacing w:after="0" w:afterAutospacing="0" w:before="240" w:lineRule="auto"/>
         <w:ind w:left="1440" w:hanging="360"/>
@@ -3517,7 +3517,7 @@
       <w:pPr>
         <w:numPr>
           <w:ilvl w:val="1"/>
-          <w:numId w:val="12"/>
+          <w:numId w:val="13"/>
         </w:numPr>
         <w:spacing w:after="240" w:before="0" w:beforeAutospacing="0" w:lineRule="auto"/>
         <w:ind w:left="1440" w:hanging="360"/>
@@ -4688,7 +4688,7 @@
       <w:pPr>
         <w:numPr>
           <w:ilvl w:val="0"/>
-          <w:numId w:val="10"/>
+          <w:numId w:val="11"/>
         </w:numPr>
         <w:spacing w:after="0" w:afterAutospacing="0" w:before="240" w:lineRule="auto"/>
         <w:ind w:left="720" w:hanging="360"/>
@@ -4713,7 +4713,7 @@
       <w:pPr>
         <w:numPr>
           <w:ilvl w:val="0"/>
-          <w:numId w:val="10"/>
+          <w:numId w:val="11"/>
         </w:numPr>
         <w:spacing w:after="0" w:afterAutospacing="0" w:before="0" w:beforeAutospacing="0" w:lineRule="auto"/>
         <w:ind w:left="720" w:hanging="360"/>
@@ -4738,7 +4738,7 @@
       <w:pPr>
         <w:numPr>
           <w:ilvl w:val="0"/>
-          <w:numId w:val="10"/>
+          <w:numId w:val="11"/>
         </w:numPr>
         <w:spacing w:after="240" w:before="0" w:beforeAutospacing="0" w:lineRule="auto"/>
         <w:ind w:left="720" w:hanging="360"/>
@@ -4804,6 +4804,327 @@
           <w:rtl w:val="0"/>
         </w:rPr>
         <w:t xml:space="preserve">Tác nhân PMC đưa ra quyết định dựa trên thống kê về các lần mô phỏng:</w:t>
+      </w:r>
+    </w:p>
+    <w:p>
+      <w:pPr>
+        <w:numPr>
+          <w:ilvl w:val="0"/>
+          <w:numId w:val="27"/>
+        </w:numPr>
+        <w:spacing w:after="0" w:afterAutospacing="0" w:before="240" w:lineRule="auto"/>
+        <w:ind w:left="720" w:hanging="360"/>
+        <w:jc w:val="both"/>
+        <w:rPr>
+          <w:rFonts w:ascii="Times New Roman" w:cs="Times New Roman" w:eastAsia="Times New Roman" w:hAnsi="Times New Roman"/>
+          <w:sz w:val="26"/>
+          <w:szCs w:val="26"/>
+        </w:rPr>
+      </w:pPr>
+      <w:r>
+        <w:rPr>
+          <w:rFonts w:ascii="Times New Roman" w:cs="Times New Roman" w:eastAsia="Times New Roman" w:hAnsi="Times New Roman"/>
+          <w:sz w:val="26"/>
+          <w:szCs w:val="26"/>
+          <w:rtl w:val="0"/>
+        </w:rPr>
+        <w:t xml:space="preserve">Lặp qua các Hành động: Tác nhân duyệt qua tất cả các hành động hợp lệ từ bàn cờ hiện tại.</w:t>
+      </w:r>
+    </w:p>
+    <w:p>
+      <w:pPr>
+        <w:numPr>
+          <w:ilvl w:val="0"/>
+          <w:numId w:val="27"/>
+        </w:numPr>
+        <w:spacing w:after="0" w:afterAutospacing="0" w:before="0" w:beforeAutospacing="0" w:lineRule="auto"/>
+        <w:ind w:left="720" w:hanging="360"/>
+        <w:jc w:val="both"/>
+        <w:rPr>
+          <w:rFonts w:ascii="Times New Roman" w:cs="Times New Roman" w:eastAsia="Times New Roman" w:hAnsi="Times New Roman"/>
+          <w:sz w:val="26"/>
+          <w:szCs w:val="26"/>
+        </w:rPr>
+      </w:pPr>
+      <w:r>
+        <w:rPr>
+          <w:rFonts w:ascii="Times New Roman" w:cs="Times New Roman" w:eastAsia="Times New Roman" w:hAnsi="Times New Roman"/>
+          <w:sz w:val="26"/>
+          <w:szCs w:val="26"/>
+          <w:rtl w:val="0"/>
+        </w:rPr>
+        <w:t xml:space="preserve">Kiểm tra Thắng Ngay lập tức: Nếu một hành động dẫn đến trạng thái thắng ngay lập tức, tác nhân sẽ chọn nước đi đó và trả về 1.0 (100% thắng), bỏ qua các mô phỏng còn lại.</w:t>
+      </w:r>
+    </w:p>
+    <w:p>
+      <w:pPr>
+        <w:numPr>
+          <w:ilvl w:val="0"/>
+          <w:numId w:val="27"/>
+        </w:numPr>
+        <w:spacing w:after="0" w:afterAutospacing="0" w:before="0" w:beforeAutospacing="0" w:lineRule="auto"/>
+        <w:ind w:left="720" w:hanging="360"/>
+        <w:jc w:val="both"/>
+        <w:rPr>
+          <w:rFonts w:ascii="Times New Roman" w:cs="Times New Roman" w:eastAsia="Times New Roman" w:hAnsi="Times New Roman"/>
+          <w:sz w:val="26"/>
+          <w:szCs w:val="26"/>
+        </w:rPr>
+      </w:pPr>
+      <w:r>
+        <w:rPr>
+          <w:rFonts w:ascii="Times New Roman" w:cs="Times New Roman" w:eastAsia="Times New Roman" w:hAnsi="Times New Roman"/>
+          <w:sz w:val="26"/>
+          <w:szCs w:val="26"/>
+          <w:rtl w:val="0"/>
+        </w:rPr>
+        <w:t xml:space="preserve">Chạy Mô phỏng: Đối với mỗi nước đi không thắng ngay lập tức, tác nhân chạy num_simulations ván đấu ngẫu nhiên, bắt đầu từ lượt của đối thủ.</w:t>
+      </w:r>
+    </w:p>
+    <w:p>
+      <w:pPr>
+        <w:numPr>
+          <w:ilvl w:val="0"/>
+          <w:numId w:val="27"/>
+        </w:numPr>
+        <w:spacing w:after="0" w:afterAutospacing="0" w:before="0" w:beforeAutospacing="0" w:lineRule="auto"/>
+        <w:ind w:left="720" w:hanging="360"/>
+        <w:jc w:val="both"/>
+        <w:rPr>
+          <w:rFonts w:ascii="Times New Roman" w:cs="Times New Roman" w:eastAsia="Times New Roman" w:hAnsi="Times New Roman"/>
+          <w:sz w:val="26"/>
+          <w:szCs w:val="26"/>
+        </w:rPr>
+      </w:pPr>
+      <w:r>
+        <w:rPr>
+          <w:rFonts w:ascii="Times New Roman" w:cs="Times New Roman" w:eastAsia="Times New Roman" w:hAnsi="Times New Roman"/>
+          <w:sz w:val="26"/>
+          <w:szCs w:val="26"/>
+          <w:rtl w:val="0"/>
+        </w:rPr>
+        <w:t xml:space="preserve">Tính điểm: Điểm số (tỷ lệ thắng ước tính) cho mỗi hành động được tính bằng công thức: Điểm = (Số ván thắng + 0.5 x Số ván hòa) / Tổng số lần mô phỏng</w:t>
+      </w:r>
+    </w:p>
+    <w:p>
+      <w:pPr>
+        <w:numPr>
+          <w:ilvl w:val="0"/>
+          <w:numId w:val="27"/>
+        </w:numPr>
+        <w:spacing w:after="240" w:before="0" w:beforeAutospacing="0" w:lineRule="auto"/>
+        <w:ind w:left="720" w:hanging="360"/>
+        <w:jc w:val="both"/>
+        <w:rPr>
+          <w:rFonts w:ascii="Times New Roman" w:cs="Times New Roman" w:eastAsia="Times New Roman" w:hAnsi="Times New Roman"/>
+          <w:sz w:val="26"/>
+          <w:szCs w:val="26"/>
+        </w:rPr>
+      </w:pPr>
+      <w:r>
+        <w:rPr>
+          <w:rFonts w:ascii="Times New Roman" w:cs="Times New Roman" w:eastAsia="Times New Roman" w:hAnsi="Times New Roman"/>
+          <w:sz w:val="26"/>
+          <w:szCs w:val="26"/>
+          <w:rtl w:val="0"/>
+        </w:rPr>
+        <w:t xml:space="preserve">Chọn nước đi: Tác nhân chọn nước đi có tỷ lệ điểm cao nhất (tức là nước đi tối đa hóa khả năng thắng hoặc hòa trong các ván ngẫu nhiên).</w:t>
+      </w:r>
+    </w:p>
+    <w:p>
+      <w:pPr>
+        <w:pStyle w:val="Heading3"/>
+        <w:keepNext w:val="0"/>
+        <w:keepLines w:val="0"/>
+        <w:spacing w:before="280" w:lineRule="auto"/>
+        <w:jc w:val="both"/>
+        <w:rPr>
+          <w:rFonts w:ascii="Times New Roman" w:cs="Times New Roman" w:eastAsia="Times New Roman" w:hAnsi="Times New Roman"/>
+          <w:color w:val="000000"/>
+          <w:sz w:val="26"/>
+          <w:szCs w:val="26"/>
+        </w:rPr>
+      </w:pPr>
+      <w:bookmarkStart w:colFirst="0" w:colLast="0" w:name="_8l8nrk5blj4n" w:id="41"/>
+      <w:bookmarkEnd w:id="41"/>
+      <w:r>
+        <w:rPr>
+          <w:rFonts w:ascii="Times New Roman" w:cs="Times New Roman" w:eastAsia="Times New Roman" w:hAnsi="Times New Roman"/>
+          <w:color w:val="000000"/>
+          <w:sz w:val="26"/>
+          <w:szCs w:val="26"/>
+          <w:rtl w:val="0"/>
+        </w:rPr>
+        <w:t xml:space="preserve">6.2. Hiệu suất PMC trên các Trạng thái Thử nghiệm</w:t>
+      </w:r>
+    </w:p>
+    <w:p>
+      <w:pPr>
+        <w:spacing w:after="240" w:before="240" w:lineRule="auto"/>
+        <w:jc w:val="both"/>
+        <w:rPr>
+          <w:rFonts w:ascii="Times New Roman" w:cs="Times New Roman" w:eastAsia="Times New Roman" w:hAnsi="Times New Roman"/>
+          <w:sz w:val="26"/>
+          <w:szCs w:val="26"/>
+        </w:rPr>
+      </w:pPr>
+      <w:r>
+        <w:rPr>
+          <w:rFonts w:ascii="Times New Roman" w:cs="Times New Roman" w:eastAsia="Times New Roman" w:hAnsi="Times New Roman"/>
+          <w:sz w:val="26"/>
+          <w:szCs w:val="26"/>
+          <w:rtl w:val="0"/>
+        </w:rPr>
+        <w:t xml:space="preserve">Tác nhân PMC (với 200 lần mô phỏng) được thử nghiệm trên các trạng thái bàn cờ cố định:</w:t>
+      </w:r>
+    </w:p>
+    <w:p>
+      <w:pPr>
+        <w:numPr>
+          <w:ilvl w:val="0"/>
+          <w:numId w:val="21"/>
+        </w:numPr>
+        <w:spacing w:after="0" w:afterAutospacing="0" w:before="240" w:lineRule="auto"/>
+        <w:ind w:left="720" w:hanging="360"/>
+        <w:jc w:val="both"/>
+        <w:rPr>
+          <w:rFonts w:ascii="Times New Roman" w:cs="Times New Roman" w:eastAsia="Times New Roman" w:hAnsi="Times New Roman"/>
+          <w:sz w:val="26"/>
+          <w:szCs w:val="26"/>
+        </w:rPr>
+      </w:pPr>
+      <w:r>
+        <w:rPr>
+          <w:rFonts w:ascii="Times New Roman" w:cs="Times New Roman" w:eastAsia="Times New Roman" w:hAnsi="Times New Roman"/>
+          <w:sz w:val="26"/>
+          <w:szCs w:val="26"/>
+          <w:rtl w:val="0"/>
+        </w:rPr>
+        <w:t xml:space="preserve">Thắng Ngay lập tức (Test 1 &amp; 2): PMC ĐẠT các thử nghiệm này. Điều này là do logic kiểm tra thắng ngay lập tức được thêm vào hàm find_move, chứ không phải nhờ các mô phỏng (rollouts).</w:t>
+      </w:r>
+    </w:p>
+    <w:p>
+      <w:pPr>
+        <w:numPr>
+          <w:ilvl w:val="0"/>
+          <w:numId w:val="21"/>
+        </w:numPr>
+        <w:spacing w:after="0" w:afterAutospacing="0" w:before="0" w:beforeAutospacing="0" w:lineRule="auto"/>
+        <w:ind w:left="720" w:hanging="360"/>
+        <w:jc w:val="both"/>
+        <w:rPr>
+          <w:rFonts w:ascii="Times New Roman" w:cs="Times New Roman" w:eastAsia="Times New Roman" w:hAnsi="Times New Roman"/>
+          <w:sz w:val="26"/>
+          <w:szCs w:val="26"/>
+        </w:rPr>
+      </w:pPr>
+      <w:r>
+        <w:rPr>
+          <w:rFonts w:ascii="Times New Roman" w:cs="Times New Roman" w:eastAsia="Times New Roman" w:hAnsi="Times New Roman"/>
+          <w:sz w:val="26"/>
+          <w:szCs w:val="26"/>
+          <w:rtl w:val="0"/>
+        </w:rPr>
+        <w:t xml:space="preserve">Chặn Mối đe dọa (Test 5 &amp; 6): PMC cũng ĐẠT các thử nghiệm này (chặn 3-hàng ngang và chặn 3-hàng dọc của đối thủ).</w:t>
+      </w:r>
+    </w:p>
+    <w:p>
+      <w:pPr>
+        <w:numPr>
+          <w:ilvl w:val="1"/>
+          <w:numId w:val="21"/>
+        </w:numPr>
+        <w:spacing w:after="240" w:before="0" w:beforeAutospacing="0" w:lineRule="auto"/>
+        <w:ind w:left="1440" w:hanging="360"/>
+        <w:jc w:val="both"/>
+        <w:rPr>
+          <w:rFonts w:ascii="Times New Roman" w:cs="Times New Roman" w:eastAsia="Times New Roman" w:hAnsi="Times New Roman"/>
+          <w:sz w:val="26"/>
+          <w:szCs w:val="26"/>
+        </w:rPr>
+      </w:pPr>
+      <w:r>
+        <w:rPr>
+          <w:rFonts w:ascii="Times New Roman" w:cs="Times New Roman" w:eastAsia="Times New Roman" w:hAnsi="Times New Roman"/>
+          <w:sz w:val="26"/>
+          <w:szCs w:val="26"/>
+          <w:rtl w:val="0"/>
+        </w:rPr>
+        <w:t xml:space="preserve">Mặc dù PMC được biết là yếu trong việc phòng thủ phức tạp so với Minimax, trong các trường hợp đơn giản này, nước đi chặn là nước đi duy nhất có tỷ lệ thắng/hòa hợp lý, dẫn đến tỷ lệ thắng ước tính khoảng 42%–46% và được chọn là nước đi tốt nhất.</w:t>
+      </w:r>
+    </w:p>
+    <w:p>
+      <w:pPr>
+        <w:pStyle w:val="Heading3"/>
+        <w:keepNext w:val="0"/>
+        <w:keepLines w:val="0"/>
+        <w:spacing w:before="280" w:lineRule="auto"/>
+        <w:jc w:val="both"/>
+        <w:rPr>
+          <w:rFonts w:ascii="Times New Roman" w:cs="Times New Roman" w:eastAsia="Times New Roman" w:hAnsi="Times New Roman"/>
+          <w:color w:val="000000"/>
+          <w:sz w:val="26"/>
+          <w:szCs w:val="26"/>
+        </w:rPr>
+      </w:pPr>
+      <w:bookmarkStart w:colFirst="0" w:colLast="0" w:name="_wkekstpzhofg" w:id="42"/>
+      <w:bookmarkEnd w:id="42"/>
+      <w:r>
+        <w:rPr>
+          <w:rFonts w:ascii="Times New Roman" w:cs="Times New Roman" w:eastAsia="Times New Roman" w:hAnsi="Times New Roman"/>
+          <w:color w:val="000000"/>
+          <w:sz w:val="26"/>
+          <w:szCs w:val="26"/>
+          <w:rtl w:val="0"/>
+        </w:rPr>
+        <w:t xml:space="preserve">6.3. Xác định Nước đi Đầu tiên Tốt nhất</w:t>
+      </w:r>
+    </w:p>
+    <w:p>
+      <w:pPr>
+        <w:spacing w:after="240" w:before="240" w:lineRule="auto"/>
+        <w:jc w:val="both"/>
+        <w:rPr>
+          <w:rFonts w:ascii="Times New Roman" w:cs="Times New Roman" w:eastAsia="Times New Roman" w:hAnsi="Times New Roman"/>
+          <w:sz w:val="26"/>
+          <w:szCs w:val="26"/>
+        </w:rPr>
+      </w:pPr>
+      <w:r>
+        <w:rPr>
+          <w:rFonts w:ascii="Times New Roman" w:cs="Times New Roman" w:eastAsia="Times New Roman" w:hAnsi="Times New Roman"/>
+          <w:sz w:val="26"/>
+          <w:szCs w:val="26"/>
+          <w:rtl w:val="0"/>
+        </w:rPr>
+        <w:t xml:space="preserve">PMC được sử dụng để xác định nước đi đầu tiên tối ưu cho Người chơi 1 (P1) trên bàn cờ 6x7 trống.</w:t>
+      </w:r>
+    </w:p>
+    <w:p>
+      <w:pPr>
+        <w:pStyle w:val="Heading4"/>
+        <w:keepNext w:val="0"/>
+        <w:keepLines w:val="0"/>
+        <w:spacing w:after="40" w:before="240" w:lineRule="auto"/>
+        <w:jc w:val="both"/>
+        <w:rPr>
+          <w:rFonts w:ascii="Times New Roman" w:cs="Times New Roman" w:eastAsia="Times New Roman" w:hAnsi="Times New Roman"/>
+          <w:color w:val="000000"/>
+          <w:sz w:val="26"/>
+          <w:szCs w:val="26"/>
+        </w:rPr>
+      </w:pPr>
+      <w:bookmarkStart w:colFirst="0" w:colLast="0" w:name="_fotfyux6hpay" w:id="43"/>
+      <w:bookmarkEnd w:id="43"/>
+      <w:r>
+        <w:rPr>
+          <w:rFonts w:ascii="Times New Roman" w:cs="Times New Roman" w:eastAsia="Times New Roman" w:hAnsi="Times New Roman"/>
+          <w:color w:val="000000"/>
+          <w:sz w:val="26"/>
+          <w:szCs w:val="26"/>
+          <w:rtl w:val="0"/>
+        </w:rPr>
+        <w:t xml:space="preserve">a. Phương pháp</w:t>
       </w:r>
     </w:p>
     <w:p>
@@ -4828,7 +5149,7 @@
           <w:szCs w:val="26"/>
           <w:rtl w:val="0"/>
         </w:rPr>
-        <w:t xml:space="preserve">Lặp qua các Hành động: Tác nhân duyệt qua tất cả các hành động hợp lệ từ bàn cờ hiện tại.</w:t>
+        <w:t xml:space="preserve">Thử nghiệm chạy 2000 lần mô phỏng cho mỗi trong 7 cột có thể đi.</w:t>
       </w:r>
     </w:p>
     <w:p>
@@ -4836,327 +5157,6 @@
         <w:numPr>
           <w:ilvl w:val="0"/>
           <w:numId w:val="26"/>
-        </w:numPr>
-        <w:spacing w:after="0" w:afterAutospacing="0" w:before="0" w:beforeAutospacing="0" w:lineRule="auto"/>
-        <w:ind w:left="720" w:hanging="360"/>
-        <w:jc w:val="both"/>
-        <w:rPr>
-          <w:rFonts w:ascii="Times New Roman" w:cs="Times New Roman" w:eastAsia="Times New Roman" w:hAnsi="Times New Roman"/>
-          <w:sz w:val="26"/>
-          <w:szCs w:val="26"/>
-        </w:rPr>
-      </w:pPr>
-      <w:r>
-        <w:rPr>
-          <w:rFonts w:ascii="Times New Roman" w:cs="Times New Roman" w:eastAsia="Times New Roman" w:hAnsi="Times New Roman"/>
-          <w:sz w:val="26"/>
-          <w:szCs w:val="26"/>
-          <w:rtl w:val="0"/>
-        </w:rPr>
-        <w:t xml:space="preserve">Kiểm tra Thắng Ngay lập tức: Nếu một hành động dẫn đến trạng thái thắng ngay lập tức, tác nhân sẽ chọn nước đi đó và trả về 1.0 (100% thắng), bỏ qua các mô phỏng còn lại.</w:t>
-      </w:r>
-    </w:p>
-    <w:p>
-      <w:pPr>
-        <w:numPr>
-          <w:ilvl w:val="0"/>
-          <w:numId w:val="26"/>
-        </w:numPr>
-        <w:spacing w:after="0" w:afterAutospacing="0" w:before="0" w:beforeAutospacing="0" w:lineRule="auto"/>
-        <w:ind w:left="720" w:hanging="360"/>
-        <w:jc w:val="both"/>
-        <w:rPr>
-          <w:rFonts w:ascii="Times New Roman" w:cs="Times New Roman" w:eastAsia="Times New Roman" w:hAnsi="Times New Roman"/>
-          <w:sz w:val="26"/>
-          <w:szCs w:val="26"/>
-        </w:rPr>
-      </w:pPr>
-      <w:r>
-        <w:rPr>
-          <w:rFonts w:ascii="Times New Roman" w:cs="Times New Roman" w:eastAsia="Times New Roman" w:hAnsi="Times New Roman"/>
-          <w:sz w:val="26"/>
-          <w:szCs w:val="26"/>
-          <w:rtl w:val="0"/>
-        </w:rPr>
-        <w:t xml:space="preserve">Chạy Mô phỏng: Đối với mỗi nước đi không thắng ngay lập tức, tác nhân chạy num_simulations ván đấu ngẫu nhiên, bắt đầu từ lượt của đối thủ.</w:t>
-      </w:r>
-    </w:p>
-    <w:p>
-      <w:pPr>
-        <w:numPr>
-          <w:ilvl w:val="0"/>
-          <w:numId w:val="26"/>
-        </w:numPr>
-        <w:spacing w:after="0" w:afterAutospacing="0" w:before="0" w:beforeAutospacing="0" w:lineRule="auto"/>
-        <w:ind w:left="720" w:hanging="360"/>
-        <w:jc w:val="both"/>
-        <w:rPr>
-          <w:rFonts w:ascii="Times New Roman" w:cs="Times New Roman" w:eastAsia="Times New Roman" w:hAnsi="Times New Roman"/>
-          <w:sz w:val="26"/>
-          <w:szCs w:val="26"/>
-        </w:rPr>
-      </w:pPr>
-      <w:r>
-        <w:rPr>
-          <w:rFonts w:ascii="Times New Roman" w:cs="Times New Roman" w:eastAsia="Times New Roman" w:hAnsi="Times New Roman"/>
-          <w:sz w:val="26"/>
-          <w:szCs w:val="26"/>
-          <w:rtl w:val="0"/>
-        </w:rPr>
-        <w:t xml:space="preserve">Tính điểm: Điểm số (tỷ lệ thắng ước tính) cho mỗi hành động được tính bằng công thức: Điểm = (Số ván thắng + 0.5 x Số ván hòa) / Tổng số lần mô phỏng</w:t>
-      </w:r>
-    </w:p>
-    <w:p>
-      <w:pPr>
-        <w:numPr>
-          <w:ilvl w:val="0"/>
-          <w:numId w:val="26"/>
-        </w:numPr>
-        <w:spacing w:after="240" w:before="0" w:beforeAutospacing="0" w:lineRule="auto"/>
-        <w:ind w:left="720" w:hanging="360"/>
-        <w:jc w:val="both"/>
-        <w:rPr>
-          <w:rFonts w:ascii="Times New Roman" w:cs="Times New Roman" w:eastAsia="Times New Roman" w:hAnsi="Times New Roman"/>
-          <w:sz w:val="26"/>
-          <w:szCs w:val="26"/>
-        </w:rPr>
-      </w:pPr>
-      <w:r>
-        <w:rPr>
-          <w:rFonts w:ascii="Times New Roman" w:cs="Times New Roman" w:eastAsia="Times New Roman" w:hAnsi="Times New Roman"/>
-          <w:sz w:val="26"/>
-          <w:szCs w:val="26"/>
-          <w:rtl w:val="0"/>
-        </w:rPr>
-        <w:t xml:space="preserve">Chọn nước đi: Tác nhân chọn nước đi có tỷ lệ điểm cao nhất (tức là nước đi tối đa hóa khả năng thắng hoặc hòa trong các ván ngẫu nhiên).</w:t>
-      </w:r>
-    </w:p>
-    <w:p>
-      <w:pPr>
-        <w:pStyle w:val="Heading3"/>
-        <w:keepNext w:val="0"/>
-        <w:keepLines w:val="0"/>
-        <w:spacing w:before="280" w:lineRule="auto"/>
-        <w:jc w:val="both"/>
-        <w:rPr>
-          <w:rFonts w:ascii="Times New Roman" w:cs="Times New Roman" w:eastAsia="Times New Roman" w:hAnsi="Times New Roman"/>
-          <w:color w:val="000000"/>
-          <w:sz w:val="26"/>
-          <w:szCs w:val="26"/>
-        </w:rPr>
-      </w:pPr>
-      <w:bookmarkStart w:colFirst="0" w:colLast="0" w:name="_8l8nrk5blj4n" w:id="41"/>
-      <w:bookmarkEnd w:id="41"/>
-      <w:r>
-        <w:rPr>
-          <w:rFonts w:ascii="Times New Roman" w:cs="Times New Roman" w:eastAsia="Times New Roman" w:hAnsi="Times New Roman"/>
-          <w:color w:val="000000"/>
-          <w:sz w:val="26"/>
-          <w:szCs w:val="26"/>
-          <w:rtl w:val="0"/>
-        </w:rPr>
-        <w:t xml:space="preserve">6.2. Hiệu suất PMC trên các Trạng thái Thử nghiệm</w:t>
-      </w:r>
-    </w:p>
-    <w:p>
-      <w:pPr>
-        <w:spacing w:after="240" w:before="240" w:lineRule="auto"/>
-        <w:jc w:val="both"/>
-        <w:rPr>
-          <w:rFonts w:ascii="Times New Roman" w:cs="Times New Roman" w:eastAsia="Times New Roman" w:hAnsi="Times New Roman"/>
-          <w:sz w:val="26"/>
-          <w:szCs w:val="26"/>
-        </w:rPr>
-      </w:pPr>
-      <w:r>
-        <w:rPr>
-          <w:rFonts w:ascii="Times New Roman" w:cs="Times New Roman" w:eastAsia="Times New Roman" w:hAnsi="Times New Roman"/>
-          <w:sz w:val="26"/>
-          <w:szCs w:val="26"/>
-          <w:rtl w:val="0"/>
-        </w:rPr>
-        <w:t xml:space="preserve">Tác nhân PMC (với 200 lần mô phỏng) được thử nghiệm trên các trạng thái bàn cờ cố định:</w:t>
-      </w:r>
-    </w:p>
-    <w:p>
-      <w:pPr>
-        <w:numPr>
-          <w:ilvl w:val="0"/>
-          <w:numId w:val="20"/>
-        </w:numPr>
-        <w:spacing w:after="0" w:afterAutospacing="0" w:before="240" w:lineRule="auto"/>
-        <w:ind w:left="720" w:hanging="360"/>
-        <w:jc w:val="both"/>
-        <w:rPr>
-          <w:rFonts w:ascii="Times New Roman" w:cs="Times New Roman" w:eastAsia="Times New Roman" w:hAnsi="Times New Roman"/>
-          <w:sz w:val="26"/>
-          <w:szCs w:val="26"/>
-        </w:rPr>
-      </w:pPr>
-      <w:r>
-        <w:rPr>
-          <w:rFonts w:ascii="Times New Roman" w:cs="Times New Roman" w:eastAsia="Times New Roman" w:hAnsi="Times New Roman"/>
-          <w:sz w:val="26"/>
-          <w:szCs w:val="26"/>
-          <w:rtl w:val="0"/>
-        </w:rPr>
-        <w:t xml:space="preserve">Thắng Ngay lập tức (Test 1 &amp; 2): PMC ĐẠT các thử nghiệm này. Điều này là do logic kiểm tra thắng ngay lập tức được thêm vào hàm find_move, chứ không phải nhờ các mô phỏng (rollouts).</w:t>
-      </w:r>
-    </w:p>
-    <w:p>
-      <w:pPr>
-        <w:numPr>
-          <w:ilvl w:val="0"/>
-          <w:numId w:val="20"/>
-        </w:numPr>
-        <w:spacing w:after="0" w:afterAutospacing="0" w:before="0" w:beforeAutospacing="0" w:lineRule="auto"/>
-        <w:ind w:left="720" w:hanging="360"/>
-        <w:jc w:val="both"/>
-        <w:rPr>
-          <w:rFonts w:ascii="Times New Roman" w:cs="Times New Roman" w:eastAsia="Times New Roman" w:hAnsi="Times New Roman"/>
-          <w:sz w:val="26"/>
-          <w:szCs w:val="26"/>
-        </w:rPr>
-      </w:pPr>
-      <w:r>
-        <w:rPr>
-          <w:rFonts w:ascii="Times New Roman" w:cs="Times New Roman" w:eastAsia="Times New Roman" w:hAnsi="Times New Roman"/>
-          <w:sz w:val="26"/>
-          <w:szCs w:val="26"/>
-          <w:rtl w:val="0"/>
-        </w:rPr>
-        <w:t xml:space="preserve">Chặn Mối đe dọa (Test 5 &amp; 6): PMC cũng ĐẠT các thử nghiệm này (chặn 3-hàng ngang và chặn 3-hàng dọc của đối thủ).</w:t>
-      </w:r>
-    </w:p>
-    <w:p>
-      <w:pPr>
-        <w:numPr>
-          <w:ilvl w:val="1"/>
-          <w:numId w:val="20"/>
-        </w:numPr>
-        <w:spacing w:after="240" w:before="0" w:beforeAutospacing="0" w:lineRule="auto"/>
-        <w:ind w:left="1440" w:hanging="360"/>
-        <w:jc w:val="both"/>
-        <w:rPr>
-          <w:rFonts w:ascii="Times New Roman" w:cs="Times New Roman" w:eastAsia="Times New Roman" w:hAnsi="Times New Roman"/>
-          <w:sz w:val="26"/>
-          <w:szCs w:val="26"/>
-        </w:rPr>
-      </w:pPr>
-      <w:r>
-        <w:rPr>
-          <w:rFonts w:ascii="Times New Roman" w:cs="Times New Roman" w:eastAsia="Times New Roman" w:hAnsi="Times New Roman"/>
-          <w:sz w:val="26"/>
-          <w:szCs w:val="26"/>
-          <w:rtl w:val="0"/>
-        </w:rPr>
-        <w:t xml:space="preserve">Mặc dù PMC được biết là yếu trong việc phòng thủ phức tạp so với Minimax, trong các trường hợp đơn giản này, nước đi chặn là nước đi duy nhất có tỷ lệ thắng/hòa hợp lý, dẫn đến tỷ lệ thắng ước tính khoảng 42%–46% và được chọn là nước đi tốt nhất.</w:t>
-      </w:r>
-    </w:p>
-    <w:p>
-      <w:pPr>
-        <w:pStyle w:val="Heading3"/>
-        <w:keepNext w:val="0"/>
-        <w:keepLines w:val="0"/>
-        <w:spacing w:before="280" w:lineRule="auto"/>
-        <w:jc w:val="both"/>
-        <w:rPr>
-          <w:rFonts w:ascii="Times New Roman" w:cs="Times New Roman" w:eastAsia="Times New Roman" w:hAnsi="Times New Roman"/>
-          <w:color w:val="000000"/>
-          <w:sz w:val="26"/>
-          <w:szCs w:val="26"/>
-        </w:rPr>
-      </w:pPr>
-      <w:bookmarkStart w:colFirst="0" w:colLast="0" w:name="_wkekstpzhofg" w:id="42"/>
-      <w:bookmarkEnd w:id="42"/>
-      <w:r>
-        <w:rPr>
-          <w:rFonts w:ascii="Times New Roman" w:cs="Times New Roman" w:eastAsia="Times New Roman" w:hAnsi="Times New Roman"/>
-          <w:color w:val="000000"/>
-          <w:sz w:val="26"/>
-          <w:szCs w:val="26"/>
-          <w:rtl w:val="0"/>
-        </w:rPr>
-        <w:t xml:space="preserve">6.3. Xác định Nước đi Đầu tiên Tốt nhất</w:t>
-      </w:r>
-    </w:p>
-    <w:p>
-      <w:pPr>
-        <w:spacing w:after="240" w:before="240" w:lineRule="auto"/>
-        <w:jc w:val="both"/>
-        <w:rPr>
-          <w:rFonts w:ascii="Times New Roman" w:cs="Times New Roman" w:eastAsia="Times New Roman" w:hAnsi="Times New Roman"/>
-          <w:sz w:val="26"/>
-          <w:szCs w:val="26"/>
-        </w:rPr>
-      </w:pPr>
-      <w:r>
-        <w:rPr>
-          <w:rFonts w:ascii="Times New Roman" w:cs="Times New Roman" w:eastAsia="Times New Roman" w:hAnsi="Times New Roman"/>
-          <w:sz w:val="26"/>
-          <w:szCs w:val="26"/>
-          <w:rtl w:val="0"/>
-        </w:rPr>
-        <w:t xml:space="preserve">PMC được sử dụng để xác định nước đi đầu tiên tối ưu cho Người chơi 1 (P1) trên bàn cờ 6x7 trống.</w:t>
-      </w:r>
-    </w:p>
-    <w:p>
-      <w:pPr>
-        <w:pStyle w:val="Heading4"/>
-        <w:keepNext w:val="0"/>
-        <w:keepLines w:val="0"/>
-        <w:spacing w:after="40" w:before="240" w:lineRule="auto"/>
-        <w:jc w:val="both"/>
-        <w:rPr>
-          <w:rFonts w:ascii="Times New Roman" w:cs="Times New Roman" w:eastAsia="Times New Roman" w:hAnsi="Times New Roman"/>
-          <w:color w:val="000000"/>
-          <w:sz w:val="26"/>
-          <w:szCs w:val="26"/>
-        </w:rPr>
-      </w:pPr>
-      <w:bookmarkStart w:colFirst="0" w:colLast="0" w:name="_fotfyux6hpay" w:id="43"/>
-      <w:bookmarkEnd w:id="43"/>
-      <w:r>
-        <w:rPr>
-          <w:rFonts w:ascii="Times New Roman" w:cs="Times New Roman" w:eastAsia="Times New Roman" w:hAnsi="Times New Roman"/>
-          <w:color w:val="000000"/>
-          <w:sz w:val="26"/>
-          <w:szCs w:val="26"/>
-          <w:rtl w:val="0"/>
-        </w:rPr>
-        <w:t xml:space="preserve">a. Phương pháp</w:t>
-      </w:r>
-    </w:p>
-    <w:p>
-      <w:pPr>
-        <w:numPr>
-          <w:ilvl w:val="0"/>
-          <w:numId w:val="25"/>
-        </w:numPr>
-        <w:spacing w:after="0" w:afterAutospacing="0" w:before="240" w:lineRule="auto"/>
-        <w:ind w:left="720" w:hanging="360"/>
-        <w:jc w:val="both"/>
-        <w:rPr>
-          <w:rFonts w:ascii="Times New Roman" w:cs="Times New Roman" w:eastAsia="Times New Roman" w:hAnsi="Times New Roman"/>
-          <w:sz w:val="26"/>
-          <w:szCs w:val="26"/>
-        </w:rPr>
-      </w:pPr>
-      <w:r>
-        <w:rPr>
-          <w:rFonts w:ascii="Times New Roman" w:cs="Times New Roman" w:eastAsia="Times New Roman" w:hAnsi="Times New Roman"/>
-          <w:sz w:val="26"/>
-          <w:szCs w:val="26"/>
-          <w:rtl w:val="0"/>
-        </w:rPr>
-        <w:t xml:space="preserve">Thử nghiệm chạy 2000 lần mô phỏng cho mỗi trong 7 cột có thể đi.</w:t>
-      </w:r>
-    </w:p>
-    <w:p>
-      <w:pPr>
-        <w:numPr>
-          <w:ilvl w:val="0"/>
-          <w:numId w:val="25"/>
         </w:numPr>
         <w:spacing w:after="240" w:before="0" w:beforeAutospacing="0" w:lineRule="auto"/>
         <w:ind w:left="720" w:hanging="360"/>
@@ -5452,7 +5452,7 @@
           <w:pgNumType w:start="1"/>
         </w:sectPr>
       </w:pPr>
-      <w:bookmarkStart w:colFirst="0" w:colLast="0" w:name="_gdnq9xc9vep" w:id="46"/>
+      <w:bookmarkStart w:colFirst="0" w:colLast="0" w:name="_tpc5csho9q2u" w:id="46"/>
       <w:bookmarkEnd w:id="46"/>
       <w:r>
         <w:rPr>
@@ -5469,12 +5469,855 @@
           <w:vertAlign w:val="baseline"/>
           <w:rtl w:val="0"/>
         </w:rPr>
-        <w:t xml:space="preserve">Thẻ 2</w:t>
-      </w:r>
-      <w:r>
-        <w:rPr>
-          <w:rtl w:val="0"/>
-        </w:rPr>
+        <w:t xml:space="preserve">Mean Connect 4</w:t>
+      </w:r>
+      <w:r>
+        <w:rPr>
+          <w:rtl w:val="0"/>
+        </w:rPr>
+      </w:r>
+    </w:p>
+    <w:p>
+      <w:pPr>
+        <w:pStyle w:val="Heading1"/>
+        <w:keepNext w:val="0"/>
+        <w:keepLines w:val="0"/>
+        <w:spacing w:before="480" w:lineRule="auto"/>
+        <w:ind w:left="0" w:firstLine="0"/>
+        <w:jc w:val="left"/>
+        <w:rPr>
+          <w:rFonts w:ascii="Arial" w:cs="Arial" w:eastAsia="Arial" w:hAnsi="Arial"/>
+          <w:b w:val="1"/>
+          <w:sz w:val="46"/>
+          <w:szCs w:val="46"/>
+        </w:rPr>
+      </w:pPr>
+      <w:bookmarkStart w:colFirst="0" w:colLast="0" w:name="_navrm72802b3" w:id="47"/>
+      <w:bookmarkEnd w:id="47"/>
+      <w:r>
+        <w:rPr>
+          <w:rFonts w:ascii="Arial" w:cs="Arial" w:eastAsia="Arial" w:hAnsi="Arial"/>
+          <w:b w:val="1"/>
+          <w:sz w:val="46"/>
+          <w:szCs w:val="46"/>
+          <w:rtl w:val="0"/>
+        </w:rPr>
+        <w:t xml:space="preserve">5 Bài Học Bất Ngờ Khi Dạy AI Chơi Cờ Connect 4</w:t>
+      </w:r>
+    </w:p>
+    <w:p>
+      <w:pPr>
+        <w:spacing w:after="240" w:before="240" w:lineRule="auto"/>
+        <w:rPr/>
+      </w:pPr>
+      <w:r>
+        <w:rPr>
+          <w:rtl w:val="0"/>
+        </w:rPr>
+        <w:t xml:space="preserve">Chắc hẳn ai trong chúng ta cũng từng chơi Connect 4, trò chơi thả cờ đơn giản với mục tiêu xếp được 4 quân thẳng hàng. Nhưng sẽ ra sao nếu chúng ta xây dựng một trí tuệ nhân tạo (AI) để chơi trò này? Hành trình dạy AI chơi một phiên bản đặc biệt của Connect 4 đã khám phá ra những sự thật đáng ngạc nhiên và phản trực giác về logic, chiến lược, và cả sự phức tạp ẩn sau những quy tắc tưởng chừng đơn giản.</w:t>
+      </w:r>
+    </w:p>
+    <w:p>
+      <w:pPr>
+        <w:spacing w:after="240" w:before="240" w:lineRule="auto"/>
+        <w:rPr/>
+      </w:pPr>
+      <w:r>
+        <w:rPr>
+          <w:rtl w:val="0"/>
+        </w:rPr>
+        <w:t xml:space="preserve">--------------------------------------------------------------------------------</w:t>
+      </w:r>
+    </w:p>
+    <w:p>
+      <w:pPr>
+        <w:pStyle w:val="Heading3"/>
+        <w:keepNext w:val="0"/>
+        <w:keepLines w:val="0"/>
+        <w:spacing w:before="280" w:lineRule="auto"/>
+        <w:rPr>
+          <w:b w:val="1"/>
+          <w:color w:val="000000"/>
+          <w:sz w:val="26"/>
+          <w:szCs w:val="26"/>
+        </w:rPr>
+      </w:pPr>
+      <w:bookmarkStart w:colFirst="0" w:colLast="0" w:name="_g9ael5pfu1je" w:id="48"/>
+      <w:bookmarkEnd w:id="48"/>
+      <w:r>
+        <w:rPr>
+          <w:b w:val="1"/>
+          <w:color w:val="000000"/>
+          <w:sz w:val="26"/>
+          <w:szCs w:val="26"/>
+          <w:rtl w:val="0"/>
+        </w:rPr>
+        <w:t xml:space="preserve">1. Một Thay Đổi Nhỏ Tạo Ra Ván Cờ Vô Hạn</w:t>
+      </w:r>
+    </w:p>
+    <w:p>
+      <w:pPr>
+        <w:spacing w:after="240" w:before="240" w:lineRule="auto"/>
+        <w:rPr/>
+      </w:pPr>
+      <w:r>
+        <w:rPr>
+          <w:rtl w:val="0"/>
+        </w:rPr>
+        <w:t xml:space="preserve">Trong dự án này, AI không chơi Connect 4 thông thường mà là "Mean" Connect 4. Luật chơi bổ sung rất đơn giản: thay vì thả một quân cờ mới, người chơi có thể di chuyển một quân cờ ở hàng dưới cùng của đối thủ sang một cột khác.</w:t>
+      </w:r>
+    </w:p>
+    <w:p>
+      <w:pPr>
+        <w:spacing w:after="240" w:before="240" w:lineRule="auto"/>
+        <w:rPr/>
+      </w:pPr>
+      <w:r>
+        <w:rPr>
+          <w:rtl w:val="0"/>
+        </w:rPr>
+        <w:t xml:space="preserve">Hệ quả của thay đổi này lại vô cùng lớn. Trong Connect 4 thông thường, trò chơi chắc chắn kết thúc sau tối đa 42 nước đi vì bàn cờ sẽ đầy. Tuy nhiên, với luật "mean", số lượng quân cờ trên bàn không tăng lên, dẫn đến khả năng tạo ra các vòng lặp bất tận.</w:t>
+      </w:r>
+    </w:p>
+    <w:p>
+      <w:pPr>
+        <w:spacing w:after="240" w:before="240" w:lineRule="auto"/>
+        <w:rPr/>
+      </w:pPr>
+      <w:r>
+        <w:rPr>
+          <w:rtl w:val="0"/>
+        </w:rPr>
+        <w:t xml:space="preserve">Do khả năng xảy ra các vòng lặp vô hạn, cây trò chơi về mặt lý thuyết là vô hạn. Trong thực tế, điều này đòi hỏi phải sử dụng </w:t>
+      </w:r>
+      <w:r>
+        <w:rPr>
+          <w:b w:val="1"/>
+          <w:rtl w:val="0"/>
+        </w:rPr>
+        <w:t xml:space="preserve">tìm kiếm giới hạn độ sâu (depth-limited search)</w:t>
+      </w:r>
+      <w:r>
+        <w:rPr>
+          <w:rtl w:val="0"/>
+        </w:rPr>
+        <w:t xml:space="preserve">.</w:t>
+      </w:r>
+    </w:p>
+    <w:p>
+      <w:pPr>
+        <w:spacing w:after="240" w:before="240" w:lineRule="auto"/>
+        <w:rPr/>
+      </w:pPr>
+      <w:r>
+        <w:rPr>
+          <w:rtl w:val="0"/>
+        </w:rPr>
+        <w:t xml:space="preserve">Điều này đi ngược lại với suy nghĩ thông thường: chỉ một biến thể nhỏ đã thay đổi bản chất của vấn đề. Nó buộc AI phải chuyển đổi tư duy từ "giải một câu đố hữu hạn" sang "điều hướng một không gian chiến lược vô hạn". Thay vì tìm kiếm một lời giải hoàn hảo, mục tiêu giờ đây là tìm ra nước đi tối ưu nhất trong giới hạn thực tế—một thách thức cốt lõi của AI trong thế giới thực.</w:t>
+      </w:r>
+    </w:p>
+    <w:p>
+      <w:pPr>
+        <w:spacing w:after="240" w:before="240" w:lineRule="auto"/>
+        <w:rPr/>
+      </w:pPr>
+      <w:r>
+        <w:rPr>
+          <w:rtl w:val="0"/>
+        </w:rPr>
+        <w:t xml:space="preserve">--------------------------------------------------------------------------------</w:t>
+      </w:r>
+    </w:p>
+    <w:p>
+      <w:pPr>
+        <w:pStyle w:val="Heading3"/>
+        <w:keepNext w:val="0"/>
+        <w:keepLines w:val="0"/>
+        <w:spacing w:before="280" w:lineRule="auto"/>
+        <w:rPr>
+          <w:b w:val="1"/>
+          <w:color w:val="000000"/>
+          <w:sz w:val="26"/>
+          <w:szCs w:val="26"/>
+        </w:rPr>
+      </w:pPr>
+      <w:bookmarkStart w:colFirst="0" w:colLast="0" w:name="_zybqrja4xfb" w:id="49"/>
+      <w:bookmarkEnd w:id="49"/>
+      <w:r>
+        <w:rPr>
+          <w:b w:val="1"/>
+          <w:color w:val="000000"/>
+          <w:sz w:val="26"/>
+          <w:szCs w:val="26"/>
+          <w:rtl w:val="0"/>
+        </w:rPr>
+        <w:t xml:space="preserve">2. Lợi Thế Vô Hình: Đi Trước Thắng 55% Ngay Cả Khi Chơi Ngẫu Nhiên</w:t>
+      </w:r>
+    </w:p>
+    <w:p>
+      <w:pPr>
+        <w:spacing w:after="240" w:before="240" w:lineRule="auto"/>
+        <w:rPr/>
+      </w:pPr>
+      <w:r>
+        <w:rPr>
+          <w:rtl w:val="0"/>
+        </w:rPr>
+        <w:t xml:space="preserve">Để kiểm tra luật chơi, một mô phỏng đã được thực hiện cho hai AI chơi hoàn toàn ngẫu nhiên đấu với nhau 1000 ván. Kết quả thật đáng kinh ngạc:</w:t>
+      </w:r>
+    </w:p>
+    <w:p>
+      <w:pPr>
+        <w:numPr>
+          <w:ilvl w:val="0"/>
+          <w:numId w:val="10"/>
+        </w:numPr>
+        <w:spacing w:after="0" w:afterAutospacing="0" w:before="240" w:lineRule="auto"/>
+        <w:ind w:left="720" w:hanging="360"/>
+      </w:pPr>
+      <w:r>
+        <w:rPr>
+          <w:b w:val="1"/>
+          <w:rtl w:val="0"/>
+        </w:rPr>
+        <w:t xml:space="preserve">Người chơi 1 (đi trước):</w:t>
+      </w:r>
+      <w:r>
+        <w:rPr>
+          <w:rtl w:val="0"/>
+        </w:rPr>
+        <w:t xml:space="preserve"> Thắng 552 ván (55.2%)</w:t>
+      </w:r>
+    </w:p>
+    <w:p>
+      <w:pPr>
+        <w:numPr>
+          <w:ilvl w:val="0"/>
+          <w:numId w:val="10"/>
+        </w:numPr>
+        <w:spacing w:after="0" w:afterAutospacing="0" w:before="0" w:beforeAutospacing="0" w:lineRule="auto"/>
+        <w:ind w:left="720" w:hanging="360"/>
+      </w:pPr>
+      <w:r>
+        <w:rPr>
+          <w:b w:val="1"/>
+          <w:rtl w:val="0"/>
+        </w:rPr>
+        <w:t xml:space="preserve">Người chơi 2 (đi sau):</w:t>
+      </w:r>
+      <w:r>
+        <w:rPr>
+          <w:rtl w:val="0"/>
+        </w:rPr>
+        <w:t xml:space="preserve"> Thắng 443 ván (44.3%)</w:t>
+      </w:r>
+    </w:p>
+    <w:p>
+      <w:pPr>
+        <w:numPr>
+          <w:ilvl w:val="0"/>
+          <w:numId w:val="10"/>
+        </w:numPr>
+        <w:spacing w:after="240" w:before="0" w:beforeAutospacing="0" w:lineRule="auto"/>
+        <w:ind w:left="720" w:hanging="360"/>
+      </w:pPr>
+      <w:r>
+        <w:rPr>
+          <w:b w:val="1"/>
+          <w:rtl w:val="0"/>
+        </w:rPr>
+        <w:t xml:space="preserve">Hòa:</w:t>
+      </w:r>
+      <w:r>
+        <w:rPr>
+          <w:rtl w:val="0"/>
+        </w:rPr>
+        <w:t xml:space="preserve"> 5 ván (0.5%)</w:t>
+      </w:r>
+    </w:p>
+    <w:p>
+      <w:pPr>
+        <w:spacing w:after="240" w:before="240" w:lineRule="auto"/>
+        <w:rPr/>
+      </w:pPr>
+      <w:r>
+        <w:rPr>
+          <w:rtl w:val="0"/>
+        </w:rPr>
+        <w:t xml:space="preserve">Kết quả này được xem là hoàn toàn có thể dự đoán được. Người đi trước luôn có một lợi thế nhỏ vì họ thực hiện nước đi đầu tiên và luôn có khả năng đi nhiều nước hơn hoặc bằng đối thủ trong suốt ván cờ.</w:t>
+      </w:r>
+    </w:p>
+    <w:p>
+      <w:pPr>
+        <w:spacing w:after="240" w:before="240" w:lineRule="auto"/>
+        <w:rPr/>
+      </w:pPr>
+      <w:r>
+        <w:rPr>
+          <w:rtl w:val="0"/>
+        </w:rPr>
+        <w:t xml:space="preserve">Đây là một bài học đắt giá về lợi thế cấu trúc. Sức mạnh của việc "đi trước" đã được định sẵn trong luật chơi, mạnh đến mức nó thể hiện rõ ràng ngay cả khi không có bất kỳ kỹ năng hay chiến lược nào được áp dụng, chỉ đơn thuần là các nước đi ngẫu nhiên.</w:t>
+      </w:r>
+    </w:p>
+    <w:p>
+      <w:pPr>
+        <w:spacing w:after="240" w:before="240" w:lineRule="auto"/>
+        <w:rPr/>
+      </w:pPr>
+      <w:r>
+        <w:rPr>
+          <w:rtl w:val="0"/>
+        </w:rPr>
+        <w:t xml:space="preserve">--------------------------------------------------------------------------------</w:t>
+      </w:r>
+    </w:p>
+    <w:p>
+      <w:pPr>
+        <w:pStyle w:val="Heading3"/>
+        <w:keepNext w:val="0"/>
+        <w:keepLines w:val="0"/>
+        <w:spacing w:before="280" w:lineRule="auto"/>
+        <w:rPr>
+          <w:b w:val="1"/>
+          <w:color w:val="000000"/>
+          <w:sz w:val="26"/>
+          <w:szCs w:val="26"/>
+        </w:rPr>
+      </w:pPr>
+      <w:bookmarkStart w:colFirst="0" w:colLast="0" w:name="_e2qnvkavmatb" w:id="50"/>
+      <w:bookmarkEnd w:id="50"/>
+      <w:r>
+        <w:rPr>
+          <w:b w:val="1"/>
+          <w:color w:val="000000"/>
+          <w:sz w:val="26"/>
+          <w:szCs w:val="26"/>
+          <w:rtl w:val="0"/>
+        </w:rPr>
+        <w:t xml:space="preserve">3. Cái Giá Của Một Cột Cờ: Thời Gian Tính Toán Tăng Theo Cấp Số Nhân</w:t>
+      </w:r>
+    </w:p>
+    <w:p>
+      <w:pPr>
+        <w:spacing w:after="240" w:before="240" w:lineRule="auto"/>
+        <w:rPr/>
+      </w:pPr>
+      <w:r>
+        <w:rPr>
+          <w:rtl w:val="0"/>
+        </w:rPr>
+        <w:t xml:space="preserve">Độ phức tạp của trò chơi đối với AI tăng lên như thế nào khi bàn cờ lớn hơn? Một thử nghiệm đã được thực hiện để đo thời gian AI ra quyết định khi số cột tăng dần.</w:t>
+      </w:r>
+    </w:p>
+    <w:tbl>
+      <w:tblPr>
+        <w:tblStyle w:val="Table2"/>
+        <w:tblW w:w="9280.0" w:type="dxa"/>
+        <w:jc w:val="left"/>
+        <w:tblBorders>
+          <w:top w:color="808080" w:space="0" w:sz="5" w:val="single"/>
+          <w:left w:color="808080" w:space="0" w:sz="5" w:val="single"/>
+          <w:bottom w:color="808080" w:space="0" w:sz="5" w:val="single"/>
+          <w:right w:color="808080" w:space="0" w:sz="5" w:val="single"/>
+          <w:insideH w:color="808080" w:space="0" w:sz="5" w:val="single"/>
+          <w:insideV w:color="808080" w:space="0" w:sz="5" w:val="single"/>
+        </w:tblBorders>
+        <w:tblLayout w:type="fixed"/>
+        <w:tblLook w:val="0600"/>
+      </w:tblPr>
+      <w:tblGrid>
+        <w:gridCol w:w="4745"/>
+        <w:gridCol w:w="4535"/>
+        <w:tblGridChange w:id="0">
+          <w:tblGrid>
+            <w:gridCol w:w="4745"/>
+            <w:gridCol w:w="4535"/>
+          </w:tblGrid>
+        </w:tblGridChange>
+      </w:tblGrid>
+      <w:tr>
+        <w:trPr>
+          <w:cantSplit w:val="0"/>
+          <w:trHeight w:val="515" w:hRule="atLeast"/>
+          <w:tblHeader w:val="0"/>
+        </w:trPr>
+        <w:tc>
+          <w:tcPr/>
+          <w:p>
+            <w:pPr>
+              <w:spacing w:after="240" w:before="240" w:lineRule="auto"/>
+              <w:rPr/>
+            </w:pPr>
+            <w:r>
+              <w:rPr>
+                <w:rtl w:val="0"/>
+              </w:rPr>
+              <w:t xml:space="preserve">Kích thước Bảng</w:t>
+            </w:r>
+          </w:p>
+        </w:tc>
+        <w:tc>
+          <w:tcPr/>
+          <w:p>
+            <w:pPr>
+              <w:spacing w:after="240" w:before="240" w:lineRule="auto"/>
+              <w:rPr/>
+            </w:pPr>
+            <w:r>
+              <w:rPr>
+                <w:rtl w:val="0"/>
+              </w:rPr>
+              <w:t xml:space="preserve">Thời gian (giây)</w:t>
+            </w:r>
+          </w:p>
+        </w:tc>
+      </w:tr>
+      <w:tr>
+        <w:trPr>
+          <w:cantSplit w:val="0"/>
+          <w:trHeight w:val="515" w:hRule="atLeast"/>
+          <w:tblHeader w:val="0"/>
+        </w:trPr>
+        <w:tc>
+          <w:tcPr/>
+          <w:p>
+            <w:pPr>
+              <w:spacing w:after="240" w:before="240" w:lineRule="auto"/>
+              <w:rPr/>
+            </w:pPr>
+            <w:r>
+              <w:rPr>
+                <w:rtl w:val="0"/>
+              </w:rPr>
+              <w:t xml:space="preserve">6x4</w:t>
+            </w:r>
+          </w:p>
+        </w:tc>
+        <w:tc>
+          <w:tcPr/>
+          <w:p>
+            <w:pPr>
+              <w:spacing w:after="240" w:before="240" w:lineRule="auto"/>
+              <w:rPr/>
+            </w:pPr>
+            <w:r>
+              <w:rPr>
+                <w:rtl w:val="0"/>
+              </w:rPr>
+              <w:t xml:space="preserve">0.0442</w:t>
+            </w:r>
+          </w:p>
+        </w:tc>
+      </w:tr>
+      <w:tr>
+        <w:trPr>
+          <w:cantSplit w:val="0"/>
+          <w:trHeight w:val="515" w:hRule="atLeast"/>
+          <w:tblHeader w:val="0"/>
+        </w:trPr>
+        <w:tc>
+          <w:tcPr/>
+          <w:p>
+            <w:pPr>
+              <w:spacing w:after="240" w:before="240" w:lineRule="auto"/>
+              <w:rPr/>
+            </w:pPr>
+            <w:r>
+              <w:rPr>
+                <w:rtl w:val="0"/>
+              </w:rPr>
+              <w:t xml:space="preserve">6x5</w:t>
+            </w:r>
+          </w:p>
+        </w:tc>
+        <w:tc>
+          <w:tcPr/>
+          <w:p>
+            <w:pPr>
+              <w:spacing w:after="240" w:before="240" w:lineRule="auto"/>
+              <w:rPr/>
+            </w:pPr>
+            <w:r>
+              <w:rPr>
+                <w:rtl w:val="0"/>
+              </w:rPr>
+              <w:t xml:space="preserve">0.1081</w:t>
+            </w:r>
+          </w:p>
+        </w:tc>
+      </w:tr>
+      <w:tr>
+        <w:trPr>
+          <w:cantSplit w:val="0"/>
+          <w:trHeight w:val="515" w:hRule="atLeast"/>
+          <w:tblHeader w:val="0"/>
+        </w:trPr>
+        <w:tc>
+          <w:tcPr/>
+          <w:p>
+            <w:pPr>
+              <w:spacing w:after="240" w:before="240" w:lineRule="auto"/>
+              <w:rPr/>
+            </w:pPr>
+            <w:r>
+              <w:rPr>
+                <w:rtl w:val="0"/>
+              </w:rPr>
+              <w:t xml:space="preserve">6x6</w:t>
+            </w:r>
+          </w:p>
+        </w:tc>
+        <w:tc>
+          <w:tcPr/>
+          <w:p>
+            <w:pPr>
+              <w:spacing w:after="240" w:before="240" w:lineRule="auto"/>
+              <w:rPr/>
+            </w:pPr>
+            <w:r>
+              <w:rPr>
+                <w:rtl w:val="0"/>
+              </w:rPr>
+              <w:t xml:space="preserve">0.2819</w:t>
+            </w:r>
+          </w:p>
+        </w:tc>
+      </w:tr>
+      <w:tr>
+        <w:trPr>
+          <w:cantSplit w:val="0"/>
+          <w:trHeight w:val="515" w:hRule="atLeast"/>
+          <w:tblHeader w:val="0"/>
+        </w:trPr>
+        <w:tc>
+          <w:tcPr/>
+          <w:p>
+            <w:pPr>
+              <w:spacing w:after="240" w:before="240" w:lineRule="auto"/>
+              <w:rPr/>
+            </w:pPr>
+            <w:r>
+              <w:rPr>
+                <w:rtl w:val="0"/>
+              </w:rPr>
+              <w:t xml:space="preserve">6x7</w:t>
+            </w:r>
+          </w:p>
+        </w:tc>
+        <w:tc>
+          <w:tcPr/>
+          <w:p>
+            <w:pPr>
+              <w:spacing w:after="240" w:before="240" w:lineRule="auto"/>
+              <w:rPr/>
+            </w:pPr>
+            <w:r>
+              <w:rPr>
+                <w:rtl w:val="0"/>
+              </w:rPr>
+              <w:t xml:space="preserve">0.5757</w:t>
+            </w:r>
+          </w:p>
+        </w:tc>
+      </w:tr>
+    </w:tbl>
+    <w:p>
+      <w:pPr>
+        <w:spacing w:after="240" w:before="240" w:lineRule="auto"/>
+        <w:rPr/>
+      </w:pPr>
+      <w:r>
+        <w:rPr>
+          <w:rtl w:val="0"/>
+        </w:rPr>
+        <w:t xml:space="preserve">Dữ liệu cho thấy thời gian ra quyết định của AI tăng theo cấp số nhân khi số cột (hay còn gọi là hệ số rẽ nhánh - branching factor) tăng lên. Đây là biểu hiện kinh điển của độ phức tạp thời gian </w:t>
+      </w:r>
+      <w:r>
+        <w:rPr>
+          <w:rFonts w:ascii="Roboto Mono" w:cs="Roboto Mono" w:eastAsia="Roboto Mono" w:hAnsi="Roboto Mono"/>
+          <w:color w:val="188038"/>
+          <w:rtl w:val="0"/>
+        </w:rPr>
+        <w:t xml:space="preserve">O(b^d)</w:t>
+      </w:r>
+      <w:r>
+        <w:rPr>
+          <w:rtl w:val="0"/>
+        </w:rPr>
+        <w:t xml:space="preserve"> trong các thuật toán tìm kiếm.</w:t>
+      </w:r>
+    </w:p>
+    <w:p>
+      <w:pPr>
+        <w:spacing w:after="240" w:before="240" w:lineRule="auto"/>
+        <w:rPr/>
+      </w:pPr>
+      <w:r>
+        <w:rPr>
+          <w:rtl w:val="0"/>
+        </w:rPr>
+        <w:t xml:space="preserve">Để dễ hình dung: việc thêm chỉ </w:t>
+      </w:r>
+      <w:r>
+        <w:rPr>
+          <w:b w:val="1"/>
+          <w:rtl w:val="0"/>
+        </w:rPr>
+        <w:t xml:space="preserve">MỘT</w:t>
+      </w:r>
+      <w:r>
+        <w:rPr>
+          <w:rtl w:val="0"/>
+        </w:rPr>
+        <w:t xml:space="preserve"> cột vào bàn cờ từ 6x6 lên 6x7 đã khiến AI phải làm việc vất vả hơn gần gấp đôi. Điều này minh họa một cách trực quan về "lời nguyền của số chiều" (curse of dimensionality), một trong những thách thức lớn nhất trong lĩnh vực AI.</w:t>
+      </w:r>
+    </w:p>
+    <w:p>
+      <w:pPr>
+        <w:spacing w:after="240" w:before="240" w:lineRule="auto"/>
+        <w:rPr/>
+      </w:pPr>
+      <w:r>
+        <w:rPr>
+          <w:rtl w:val="0"/>
+        </w:rPr>
+        <w:t xml:space="preserve">--------------------------------------------------------------------------------</w:t>
+      </w:r>
+    </w:p>
+    <w:p>
+      <w:pPr>
+        <w:pStyle w:val="Heading3"/>
+        <w:keepNext w:val="0"/>
+        <w:keepLines w:val="0"/>
+        <w:spacing w:before="280" w:lineRule="auto"/>
+        <w:rPr>
+          <w:b w:val="1"/>
+          <w:color w:val="000000"/>
+          <w:sz w:val="26"/>
+          <w:szCs w:val="26"/>
+        </w:rPr>
+      </w:pPr>
+      <w:bookmarkStart w:colFirst="0" w:colLast="0" w:name="_gvbwx0vjjjrb" w:id="51"/>
+      <w:bookmarkEnd w:id="51"/>
+      <w:r>
+        <w:rPr>
+          <w:b w:val="1"/>
+          <w:color w:val="000000"/>
+          <w:sz w:val="26"/>
+          <w:szCs w:val="26"/>
+          <w:rtl w:val="0"/>
+        </w:rPr>
+        <w:t xml:space="preserve">4. Mẹo Nhỏ, Hiệu Quả Lớn: Sắp Xếp Nước Đi Giúp AI Nhanh Hơn 72%</w:t>
+      </w:r>
+    </w:p>
+    <w:p>
+      <w:pPr>
+        <w:spacing w:after="240" w:before="240" w:lineRule="auto"/>
+        <w:rPr/>
+      </w:pPr>
+      <w:r>
+        <w:rPr>
+          <w:rtl w:val="0"/>
+        </w:rPr>
+        <w:t xml:space="preserve">Để tối ưu hóa AI, một chiến lược đơn giản gọi là "Move Ordering" (Sắp xếp nước đi) đã được áp dụng. Thay vì duyệt các nước đi một cách ngẫu nhiên, AI được lập trình để ưu tiên xét các nước đi ở cột giữa trước các cột ở rìa, vì các nước đi ở trung tâm có nhiều khả năng tạo ra đường thắng hơn.</w:t>
+      </w:r>
+    </w:p>
+    <w:p>
+      <w:pPr>
+        <w:spacing w:after="240" w:before="240" w:lineRule="auto"/>
+        <w:rPr/>
+      </w:pPr>
+      <w:r>
+        <w:rPr>
+          <w:rtl w:val="0"/>
+        </w:rPr>
+        <w:t xml:space="preserve">Kết quả của mẹo nhỏ này thật sự ấn tượng. Trong trường hợp thử nghiệm với độ sâu tìm kiếm là 7, chiến lược này đã giảm 72.33% số nút (trạng thái) mà AI cần duyệt, từ 54,119 xuống chỉ còn 14,975.</w:t>
+      </w:r>
+    </w:p>
+    <w:p>
+      <w:pPr>
+        <w:spacing w:after="240" w:before="240" w:lineRule="auto"/>
+        <w:rPr/>
+      </w:pPr>
+      <w:r>
+        <w:rPr>
+          <w:rtl w:val="0"/>
+        </w:rPr>
+        <w:t xml:space="preserve">Đây là một ví dụ hoàn hảo về sự đối lập giữa "sức mạnh tính toán" và "trí thông minh thuật toán". Thay vì chờ đợi một máy tính mạnh hơn, một "mẹo" logic đơn giản dựa trên hiểu biết về trò chơi lại hiệu quả hơn. Nó chứng minh rằng sự tinh tế trong thuật toán đôi khi có thể chiến thắng sức mạnh xử lý thô.</w:t>
+      </w:r>
+    </w:p>
+    <w:p>
+      <w:pPr>
+        <w:spacing w:after="240" w:before="240" w:lineRule="auto"/>
+        <w:rPr/>
+      </w:pPr>
+      <w:r>
+        <w:rPr>
+          <w:rtl w:val="0"/>
+        </w:rPr>
+        <w:t xml:space="preserve">--------------------------------------------------------------------------------</w:t>
+      </w:r>
+    </w:p>
+    <w:p>
+      <w:pPr>
+        <w:pStyle w:val="Heading3"/>
+        <w:keepNext w:val="0"/>
+        <w:keepLines w:val="0"/>
+        <w:spacing w:before="280" w:lineRule="auto"/>
+        <w:rPr>
+          <w:b w:val="1"/>
+          <w:color w:val="000000"/>
+          <w:sz w:val="26"/>
+          <w:szCs w:val="26"/>
+        </w:rPr>
+      </w:pPr>
+      <w:bookmarkStart w:colFirst="0" w:colLast="0" w:name="_3yryk0v62ne" w:id="52"/>
+      <w:bookmarkEnd w:id="52"/>
+      <w:r>
+        <w:rPr>
+          <w:b w:val="1"/>
+          <w:color w:val="000000"/>
+          <w:sz w:val="26"/>
+          <w:szCs w:val="26"/>
+          <w:rtl w:val="0"/>
+        </w:rPr>
+        <w:t xml:space="preserve">5. Nghịch Lý Nước Đi Đầu Tiên: Bàn Cờ Trống Là Bài Toán Khó Nhất</w:t>
+      </w:r>
+    </w:p>
+    <w:p>
+      <w:pPr>
+        <w:spacing w:after="240" w:before="240" w:lineRule="auto"/>
+        <w:rPr/>
+      </w:pPr>
+      <w:r>
+        <w:rPr>
+          <w:rtl w:val="0"/>
+        </w:rPr>
+        <w:t xml:space="preserve">Một trong những phát hiện phản trực giác nhất là: đối với thuật toán Minimax với cắt tỉa Alpha-Beta—một phương pháp tìm kiếm nước đi tối ưu bằng cách giả định đối thủ cũng sẽ chơi một cách hoàn hảo—bàn cờ trống là trường hợp tệ nhất và tốn nhiều thời gian xử lý nhất.</w:t>
+      </w:r>
+    </w:p>
+    <w:p>
+      <w:pPr>
+        <w:spacing w:after="240" w:before="240" w:lineRule="auto"/>
+        <w:rPr/>
+      </w:pPr>
+      <w:r>
+        <w:rPr>
+          <w:rtl w:val="0"/>
+        </w:rPr>
+        <w:t xml:space="preserve">Lý do là vì trên một bàn cờ trống, không có mối đe dọa nào, nên thuật toán không thể "cắt tỉa" các nhánh tìm kiếm một cách hiệu quả. Nó không thể sớm xác định các nước đi rõ ràng là xấu để loại bỏ.</w:t>
+      </w:r>
+    </w:p>
+    <w:p>
+      <w:pPr>
+        <w:spacing w:after="240" w:before="240" w:lineRule="auto"/>
+        <w:rPr/>
+      </w:pPr>
+      <w:r>
+        <w:rPr>
+          <w:rtl w:val="0"/>
+        </w:rPr>
+        <w:t xml:space="preserve">Bắt đầu với một bảng trống là trường hợp tệ nhất cho Minimax với Alpha-Beta... Nó buộc phải duyệt gần như toàn bộ cây tìm kiếm (tới độ sâu giới hạn).</w:t>
+      </w:r>
+    </w:p>
+    <w:p>
+      <w:pPr>
+        <w:spacing w:after="240" w:before="240" w:lineRule="auto"/>
+        <w:rPr/>
+      </w:pPr>
+      <w:r>
+        <w:rPr>
+          <w:rtl w:val="0"/>
+        </w:rPr>
+        <w:t xml:space="preserve">Giải pháp cho vấn đề này không phải là tính toán nhiều hơn, mà là sử dụng kiến thức có sẵn. Một kỹ thuật gọi là </w:t>
+      </w:r>
+      <w:r>
+        <w:rPr>
+          <w:b w:val="1"/>
+          <w:rtl w:val="0"/>
+        </w:rPr>
+        <w:t xml:space="preserve">"Sách lược mở đầu" (Opening Book)</w:t>
+      </w:r>
+      <w:r>
+        <w:rPr>
+          <w:rtl w:val="0"/>
+        </w:rPr>
+        <w:t xml:space="preserve"> được áp dụng. Thay vì tính toán từ đầu, AI chỉ cần tra cứu nước đi tốt nhất đã được xác định trước cho bàn cờ trống, đó là </w:t>
+      </w:r>
+      <w:r>
+        <w:rPr>
+          <w:b w:val="1"/>
+          <w:rtl w:val="0"/>
+        </w:rPr>
+        <w:t xml:space="preserve">cột giữa (cột 3)</w:t>
+      </w:r>
+      <w:r>
+        <w:rPr>
+          <w:rtl w:val="0"/>
+        </w:rPr>
+        <w:t xml:space="preserve">.</w:t>
+      </w:r>
+    </w:p>
+    <w:p>
+      <w:pPr>
+        <w:spacing w:after="240" w:before="240" w:lineRule="auto"/>
+        <w:rPr/>
+      </w:pPr>
+      <w:r>
+        <w:rPr>
+          <w:rtl w:val="0"/>
+        </w:rPr>
+        <w:t xml:space="preserve">Đây là một nghịch lý thú vị: bài toán trông có vẻ đơn giản nhất lại là bài toán tốn nhiều công sức nhất cho AI, và giải pháp tối ưu lại là "gian lận" bằng cách dựa vào kiến thức đã biết trước.</w:t>
+      </w:r>
+    </w:p>
+    <w:p>
+      <w:pPr>
+        <w:spacing w:after="240" w:before="240" w:lineRule="auto"/>
+        <w:rPr/>
+      </w:pPr>
+      <w:r>
+        <w:rPr>
+          <w:rtl w:val="0"/>
+        </w:rPr>
+        <w:t xml:space="preserve">--------------------------------------------------------------------------------</w:t>
+      </w:r>
+    </w:p>
+    <w:p>
+      <w:pPr>
+        <w:pStyle w:val="Heading3"/>
+        <w:keepNext w:val="0"/>
+        <w:keepLines w:val="0"/>
+        <w:spacing w:before="280" w:lineRule="auto"/>
+        <w:rPr>
+          <w:b w:val="1"/>
+          <w:color w:val="000000"/>
+          <w:sz w:val="26"/>
+          <w:szCs w:val="26"/>
+        </w:rPr>
+      </w:pPr>
+      <w:bookmarkStart w:colFirst="0" w:colLast="0" w:name="_oaratfjv535h" w:id="53"/>
+      <w:bookmarkEnd w:id="53"/>
+      <w:r>
+        <w:rPr>
+          <w:b w:val="1"/>
+          <w:color w:val="000000"/>
+          <w:sz w:val="26"/>
+          <w:szCs w:val="26"/>
+          <w:rtl w:val="0"/>
+        </w:rPr>
+        <w:t xml:space="preserve">Kết luận</w:t>
+      </w:r>
+    </w:p>
+    <w:p>
+      <w:pPr>
+        <w:spacing w:after="240" w:before="240" w:lineRule="auto"/>
+        <w:rPr/>
+      </w:pPr>
+      <w:r>
+        <w:rPr>
+          <w:rtl w:val="0"/>
+        </w:rPr>
+        <w:t xml:space="preserve">Hành trình này cho thấy ngay cả trong những quy tắc đơn giản nhất cũng có thể ẩn chứa một độ phức tạp bùng nổ. Điều đó đặt ra một câu hỏi thú vị: những hệ thống đơn giản nào khác trong cuộc sống của chúng ta cũng đang che giấu những lớp sâu sắc đáng kinh ngạc như vậy?</w:t>
       </w:r>
     </w:p>
     <w:p>
@@ -6712,6 +7555,116 @@
   <w:abstractNum w:abstractNumId="12">
     <w:lvl w:ilvl="0">
       <w:start w:val="1"/>
+      <w:numFmt w:val="bullet"/>
+      <w:lvlText w:val="●"/>
+      <w:lvlJc w:val="left"/>
+      <w:pPr>
+        <w:ind w:left="720" w:hanging="360"/>
+      </w:pPr>
+      <w:rPr>
+        <w:u w:val="none"/>
+      </w:rPr>
+    </w:lvl>
+    <w:lvl w:ilvl="1">
+      <w:start w:val="1"/>
+      <w:numFmt w:val="bullet"/>
+      <w:lvlText w:val="○"/>
+      <w:lvlJc w:val="left"/>
+      <w:pPr>
+        <w:ind w:left="1440" w:hanging="360"/>
+      </w:pPr>
+      <w:rPr>
+        <w:u w:val="none"/>
+      </w:rPr>
+    </w:lvl>
+    <w:lvl w:ilvl="2">
+      <w:start w:val="1"/>
+      <w:numFmt w:val="bullet"/>
+      <w:lvlText w:val="■"/>
+      <w:lvlJc w:val="left"/>
+      <w:pPr>
+        <w:ind w:left="2160" w:hanging="360"/>
+      </w:pPr>
+      <w:rPr>
+        <w:u w:val="none"/>
+      </w:rPr>
+    </w:lvl>
+    <w:lvl w:ilvl="3">
+      <w:start w:val="1"/>
+      <w:numFmt w:val="bullet"/>
+      <w:lvlText w:val="●"/>
+      <w:lvlJc w:val="left"/>
+      <w:pPr>
+        <w:ind w:left="2880" w:hanging="360"/>
+      </w:pPr>
+      <w:rPr>
+        <w:u w:val="none"/>
+      </w:rPr>
+    </w:lvl>
+    <w:lvl w:ilvl="4">
+      <w:start w:val="1"/>
+      <w:numFmt w:val="bullet"/>
+      <w:lvlText w:val="○"/>
+      <w:lvlJc w:val="left"/>
+      <w:pPr>
+        <w:ind w:left="3600" w:hanging="360"/>
+      </w:pPr>
+      <w:rPr>
+        <w:u w:val="none"/>
+      </w:rPr>
+    </w:lvl>
+    <w:lvl w:ilvl="5">
+      <w:start w:val="1"/>
+      <w:numFmt w:val="bullet"/>
+      <w:lvlText w:val="■"/>
+      <w:lvlJc w:val="left"/>
+      <w:pPr>
+        <w:ind w:left="4320" w:hanging="360"/>
+      </w:pPr>
+      <w:rPr>
+        <w:u w:val="none"/>
+      </w:rPr>
+    </w:lvl>
+    <w:lvl w:ilvl="6">
+      <w:start w:val="1"/>
+      <w:numFmt w:val="bullet"/>
+      <w:lvlText w:val="●"/>
+      <w:lvlJc w:val="left"/>
+      <w:pPr>
+        <w:ind w:left="5040" w:hanging="360"/>
+      </w:pPr>
+      <w:rPr>
+        <w:u w:val="none"/>
+      </w:rPr>
+    </w:lvl>
+    <w:lvl w:ilvl="7">
+      <w:start w:val="1"/>
+      <w:numFmt w:val="bullet"/>
+      <w:lvlText w:val="○"/>
+      <w:lvlJc w:val="left"/>
+      <w:pPr>
+        <w:ind w:left="5760" w:hanging="360"/>
+      </w:pPr>
+      <w:rPr>
+        <w:u w:val="none"/>
+      </w:rPr>
+    </w:lvl>
+    <w:lvl w:ilvl="8">
+      <w:start w:val="1"/>
+      <w:numFmt w:val="bullet"/>
+      <w:lvlText w:val="■"/>
+      <w:lvlJc w:val="left"/>
+      <w:pPr>
+        <w:ind w:left="6480" w:hanging="360"/>
+      </w:pPr>
+      <w:rPr>
+        <w:u w:val="none"/>
+      </w:rPr>
+    </w:lvl>
+  </w:abstractNum>
+  <w:abstractNum w:abstractNumId="13">
+    <w:lvl w:ilvl="0">
+      <w:start w:val="1"/>
       <w:numFmt w:val="decimal"/>
       <w:lvlText w:val="%1."/>
       <w:lvlJc w:val="left"/>
@@ -6819,116 +7772,6 @@
       </w:rPr>
     </w:lvl>
   </w:abstractNum>
-  <w:abstractNum w:abstractNumId="13">
-    <w:lvl w:ilvl="0">
-      <w:start w:val="1"/>
-      <w:numFmt w:val="bullet"/>
-      <w:lvlText w:val="●"/>
-      <w:lvlJc w:val="left"/>
-      <w:pPr>
-        <w:ind w:left="1440" w:hanging="360"/>
-      </w:pPr>
-      <w:rPr>
-        <w:u w:val="none"/>
-      </w:rPr>
-    </w:lvl>
-    <w:lvl w:ilvl="1">
-      <w:start w:val="1"/>
-      <w:numFmt w:val="bullet"/>
-      <w:lvlText w:val="○"/>
-      <w:lvlJc w:val="left"/>
-      <w:pPr>
-        <w:ind w:left="2160" w:hanging="360"/>
-      </w:pPr>
-      <w:rPr>
-        <w:u w:val="none"/>
-      </w:rPr>
-    </w:lvl>
-    <w:lvl w:ilvl="2">
-      <w:start w:val="1"/>
-      <w:numFmt w:val="bullet"/>
-      <w:lvlText w:val="■"/>
-      <w:lvlJc w:val="left"/>
-      <w:pPr>
-        <w:ind w:left="2880" w:hanging="360"/>
-      </w:pPr>
-      <w:rPr>
-        <w:u w:val="none"/>
-      </w:rPr>
-    </w:lvl>
-    <w:lvl w:ilvl="3">
-      <w:start w:val="1"/>
-      <w:numFmt w:val="bullet"/>
-      <w:lvlText w:val="●"/>
-      <w:lvlJc w:val="left"/>
-      <w:pPr>
-        <w:ind w:left="3600" w:hanging="360"/>
-      </w:pPr>
-      <w:rPr>
-        <w:u w:val="none"/>
-      </w:rPr>
-    </w:lvl>
-    <w:lvl w:ilvl="4">
-      <w:start w:val="1"/>
-      <w:numFmt w:val="bullet"/>
-      <w:lvlText w:val="○"/>
-      <w:lvlJc w:val="left"/>
-      <w:pPr>
-        <w:ind w:left="4320" w:hanging="360"/>
-      </w:pPr>
-      <w:rPr>
-        <w:u w:val="none"/>
-      </w:rPr>
-    </w:lvl>
-    <w:lvl w:ilvl="5">
-      <w:start w:val="1"/>
-      <w:numFmt w:val="bullet"/>
-      <w:lvlText w:val="■"/>
-      <w:lvlJc w:val="left"/>
-      <w:pPr>
-        <w:ind w:left="5040" w:hanging="360"/>
-      </w:pPr>
-      <w:rPr>
-        <w:u w:val="none"/>
-      </w:rPr>
-    </w:lvl>
-    <w:lvl w:ilvl="6">
-      <w:start w:val="1"/>
-      <w:numFmt w:val="bullet"/>
-      <w:lvlText w:val="●"/>
-      <w:lvlJc w:val="left"/>
-      <w:pPr>
-        <w:ind w:left="5760" w:hanging="360"/>
-      </w:pPr>
-      <w:rPr>
-        <w:u w:val="none"/>
-      </w:rPr>
-    </w:lvl>
-    <w:lvl w:ilvl="7">
-      <w:start w:val="1"/>
-      <w:numFmt w:val="bullet"/>
-      <w:lvlText w:val="○"/>
-      <w:lvlJc w:val="left"/>
-      <w:pPr>
-        <w:ind w:left="6480" w:hanging="360"/>
-      </w:pPr>
-      <w:rPr>
-        <w:u w:val="none"/>
-      </w:rPr>
-    </w:lvl>
-    <w:lvl w:ilvl="8">
-      <w:start w:val="1"/>
-      <w:numFmt w:val="bullet"/>
-      <w:lvlText w:val="■"/>
-      <w:lvlJc w:val="left"/>
-      <w:pPr>
-        <w:ind w:left="7200" w:hanging="360"/>
-      </w:pPr>
-      <w:rPr>
-        <w:u w:val="none"/>
-      </w:rPr>
-    </w:lvl>
-  </w:abstractNum>
   <w:abstractNum w:abstractNumId="14">
     <w:lvl w:ilvl="0">
       <w:start w:val="1"/>
@@ -6936,7 +7779,7 @@
       <w:lvlText w:val="●"/>
       <w:lvlJc w:val="left"/>
       <w:pPr>
-        <w:ind w:left="720" w:hanging="360"/>
+        <w:ind w:left="1440" w:hanging="360"/>
       </w:pPr>
       <w:rPr>
         <w:u w:val="none"/>
@@ -6948,7 +7791,7 @@
       <w:lvlText w:val="○"/>
       <w:lvlJc w:val="left"/>
       <w:pPr>
-        <w:ind w:left="1440" w:hanging="360"/>
+        <w:ind w:left="2160" w:hanging="360"/>
       </w:pPr>
       <w:rPr>
         <w:u w:val="none"/>
@@ -6956,11 +7799,11 @@
     </w:lvl>
     <w:lvl w:ilvl="2">
       <w:start w:val="1"/>
-      <w:numFmt w:val="lowerRoman"/>
-      <w:lvlText w:val="%3."/>
-      <w:lvlJc w:val="left"/>
-      <w:pPr>
-        <w:ind w:left="2160" w:hanging="360"/>
+      <w:numFmt w:val="bullet"/>
+      <w:lvlText w:val="■"/>
+      <w:lvlJc w:val="left"/>
+      <w:pPr>
+        <w:ind w:left="2880" w:hanging="360"/>
       </w:pPr>
       <w:rPr>
         <w:u w:val="none"/>
@@ -6968,11 +7811,11 @@
     </w:lvl>
     <w:lvl w:ilvl="3">
       <w:start w:val="1"/>
-      <w:numFmt w:val="decimal"/>
-      <w:lvlText w:val="%4."/>
-      <w:lvlJc w:val="left"/>
-      <w:pPr>
-        <w:ind w:left="2880" w:hanging="360"/>
+      <w:numFmt w:val="bullet"/>
+      <w:lvlText w:val="●"/>
+      <w:lvlJc w:val="left"/>
+      <w:pPr>
+        <w:ind w:left="3600" w:hanging="360"/>
       </w:pPr>
       <w:rPr>
         <w:u w:val="none"/>
@@ -6980,11 +7823,11 @@
     </w:lvl>
     <w:lvl w:ilvl="4">
       <w:start w:val="1"/>
-      <w:numFmt w:val="lowerLetter"/>
-      <w:lvlText w:val="%5."/>
-      <w:lvlJc w:val="left"/>
-      <w:pPr>
-        <w:ind w:left="3600" w:hanging="360"/>
+      <w:numFmt w:val="bullet"/>
+      <w:lvlText w:val="○"/>
+      <w:lvlJc w:val="left"/>
+      <w:pPr>
+        <w:ind w:left="4320" w:hanging="360"/>
       </w:pPr>
       <w:rPr>
         <w:u w:val="none"/>
@@ -6992,11 +7835,11 @@
     </w:lvl>
     <w:lvl w:ilvl="5">
       <w:start w:val="1"/>
-      <w:numFmt w:val="lowerRoman"/>
-      <w:lvlText w:val="%6."/>
-      <w:lvlJc w:val="left"/>
-      <w:pPr>
-        <w:ind w:left="4320" w:hanging="360"/>
+      <w:numFmt w:val="bullet"/>
+      <w:lvlText w:val="■"/>
+      <w:lvlJc w:val="left"/>
+      <w:pPr>
+        <w:ind w:left="5040" w:hanging="360"/>
       </w:pPr>
       <w:rPr>
         <w:u w:val="none"/>
@@ -7004,11 +7847,11 @@
     </w:lvl>
     <w:lvl w:ilvl="6">
       <w:start w:val="1"/>
-      <w:numFmt w:val="decimal"/>
-      <w:lvlText w:val="%7."/>
-      <w:lvlJc w:val="left"/>
-      <w:pPr>
-        <w:ind w:left="5040" w:hanging="360"/>
+      <w:numFmt w:val="bullet"/>
+      <w:lvlText w:val="●"/>
+      <w:lvlJc w:val="left"/>
+      <w:pPr>
+        <w:ind w:left="5760" w:hanging="360"/>
       </w:pPr>
       <w:rPr>
         <w:u w:val="none"/>
@@ -7016,11 +7859,11 @@
     </w:lvl>
     <w:lvl w:ilvl="7">
       <w:start w:val="1"/>
-      <w:numFmt w:val="lowerLetter"/>
-      <w:lvlText w:val="%8."/>
-      <w:lvlJc w:val="left"/>
-      <w:pPr>
-        <w:ind w:left="5760" w:hanging="360"/>
+      <w:numFmt w:val="bullet"/>
+      <w:lvlText w:val="○"/>
+      <w:lvlJc w:val="left"/>
+      <w:pPr>
+        <w:ind w:left="6480" w:hanging="360"/>
       </w:pPr>
       <w:rPr>
         <w:u w:val="none"/>
@@ -7028,11 +7871,11 @@
     </w:lvl>
     <w:lvl w:ilvl="8">
       <w:start w:val="1"/>
-      <w:numFmt w:val="lowerRoman"/>
-      <w:lvlText w:val="%9."/>
-      <w:lvlJc w:val="left"/>
-      <w:pPr>
-        <w:ind w:left="6480" w:hanging="360"/>
+      <w:numFmt w:val="bullet"/>
+      <w:lvlText w:val="■"/>
+      <w:lvlJc w:val="left"/>
+      <w:pPr>
+        <w:ind w:left="7200" w:hanging="360"/>
       </w:pPr>
       <w:rPr>
         <w:u w:val="none"/>
@@ -7066,8 +7909,8 @@
     </w:lvl>
     <w:lvl w:ilvl="2">
       <w:start w:val="1"/>
-      <w:numFmt w:val="bullet"/>
-      <w:lvlText w:val="■"/>
+      <w:numFmt w:val="lowerRoman"/>
+      <w:lvlText w:val="%3."/>
       <w:lvlJc w:val="left"/>
       <w:pPr>
         <w:ind w:left="2160" w:hanging="360"/>
@@ -7078,8 +7921,8 @@
     </w:lvl>
     <w:lvl w:ilvl="3">
       <w:start w:val="1"/>
-      <w:numFmt w:val="bullet"/>
-      <w:lvlText w:val="●"/>
+      <w:numFmt w:val="decimal"/>
+      <w:lvlText w:val="%4."/>
       <w:lvlJc w:val="left"/>
       <w:pPr>
         <w:ind w:left="2880" w:hanging="360"/>
@@ -7090,8 +7933,8 @@
     </w:lvl>
     <w:lvl w:ilvl="4">
       <w:start w:val="1"/>
-      <w:numFmt w:val="bullet"/>
-      <w:lvlText w:val="○"/>
+      <w:numFmt w:val="lowerLetter"/>
+      <w:lvlText w:val="%5."/>
       <w:lvlJc w:val="left"/>
       <w:pPr>
         <w:ind w:left="3600" w:hanging="360"/>
@@ -7102,8 +7945,8 @@
     </w:lvl>
     <w:lvl w:ilvl="5">
       <w:start w:val="1"/>
-      <w:numFmt w:val="bullet"/>
-      <w:lvlText w:val="■"/>
+      <w:numFmt w:val="lowerRoman"/>
+      <w:lvlText w:val="%6."/>
       <w:lvlJc w:val="left"/>
       <w:pPr>
         <w:ind w:left="4320" w:hanging="360"/>
@@ -7114,8 +7957,8 @@
     </w:lvl>
     <w:lvl w:ilvl="6">
       <w:start w:val="1"/>
-      <w:numFmt w:val="bullet"/>
-      <w:lvlText w:val="●"/>
+      <w:numFmt w:val="decimal"/>
+      <w:lvlText w:val="%7."/>
       <w:lvlJc w:val="left"/>
       <w:pPr>
         <w:ind w:left="5040" w:hanging="360"/>
@@ -7126,8 +7969,8 @@
     </w:lvl>
     <w:lvl w:ilvl="7">
       <w:start w:val="1"/>
-      <w:numFmt w:val="bullet"/>
-      <w:lvlText w:val="○"/>
+      <w:numFmt w:val="lowerLetter"/>
+      <w:lvlText w:val="%8."/>
       <w:lvlJc w:val="left"/>
       <w:pPr>
         <w:ind w:left="5760" w:hanging="360"/>
@@ -7138,8 +7981,8 @@
     </w:lvl>
     <w:lvl w:ilvl="8">
       <w:start w:val="1"/>
-      <w:numFmt w:val="bullet"/>
-      <w:lvlText w:val="■"/>
+      <w:numFmt w:val="lowerRoman"/>
+      <w:lvlText w:val="%9."/>
       <w:lvlJc w:val="left"/>
       <w:pPr>
         <w:ind w:left="6480" w:hanging="360"/>
@@ -7486,103 +8329,103 @@
       <w:lvlText w:val="●"/>
       <w:lvlJc w:val="left"/>
       <w:pPr>
+        <w:ind w:left="720" w:hanging="360"/>
+      </w:pPr>
+      <w:rPr>
+        <w:u w:val="none"/>
+      </w:rPr>
+    </w:lvl>
+    <w:lvl w:ilvl="1">
+      <w:start w:val="1"/>
+      <w:numFmt w:val="bullet"/>
+      <w:lvlText w:val="○"/>
+      <w:lvlJc w:val="left"/>
+      <w:pPr>
         <w:ind w:left="1440" w:hanging="360"/>
       </w:pPr>
       <w:rPr>
         <w:u w:val="none"/>
       </w:rPr>
     </w:lvl>
-    <w:lvl w:ilvl="1">
+    <w:lvl w:ilvl="2">
+      <w:start w:val="1"/>
+      <w:numFmt w:val="bullet"/>
+      <w:lvlText w:val="■"/>
+      <w:lvlJc w:val="left"/>
+      <w:pPr>
+        <w:ind w:left="2160" w:hanging="360"/>
+      </w:pPr>
+      <w:rPr>
+        <w:u w:val="none"/>
+      </w:rPr>
+    </w:lvl>
+    <w:lvl w:ilvl="3">
+      <w:start w:val="1"/>
+      <w:numFmt w:val="bullet"/>
+      <w:lvlText w:val="●"/>
+      <w:lvlJc w:val="left"/>
+      <w:pPr>
+        <w:ind w:left="2880" w:hanging="360"/>
+      </w:pPr>
+      <w:rPr>
+        <w:u w:val="none"/>
+      </w:rPr>
+    </w:lvl>
+    <w:lvl w:ilvl="4">
       <w:start w:val="1"/>
       <w:numFmt w:val="bullet"/>
       <w:lvlText w:val="○"/>
       <w:lvlJc w:val="left"/>
       <w:pPr>
-        <w:ind w:left="2160" w:hanging="360"/>
-      </w:pPr>
-      <w:rPr>
-        <w:u w:val="none"/>
-      </w:rPr>
-    </w:lvl>
-    <w:lvl w:ilvl="2">
+        <w:ind w:left="3600" w:hanging="360"/>
+      </w:pPr>
+      <w:rPr>
+        <w:u w:val="none"/>
+      </w:rPr>
+    </w:lvl>
+    <w:lvl w:ilvl="5">
       <w:start w:val="1"/>
       <w:numFmt w:val="bullet"/>
       <w:lvlText w:val="■"/>
       <w:lvlJc w:val="left"/>
       <w:pPr>
-        <w:ind w:left="2880" w:hanging="360"/>
-      </w:pPr>
-      <w:rPr>
-        <w:u w:val="none"/>
-      </w:rPr>
-    </w:lvl>
-    <w:lvl w:ilvl="3">
+        <w:ind w:left="4320" w:hanging="360"/>
+      </w:pPr>
+      <w:rPr>
+        <w:u w:val="none"/>
+      </w:rPr>
+    </w:lvl>
+    <w:lvl w:ilvl="6">
       <w:start w:val="1"/>
       <w:numFmt w:val="bullet"/>
       <w:lvlText w:val="●"/>
       <w:lvlJc w:val="left"/>
       <w:pPr>
-        <w:ind w:left="3600" w:hanging="360"/>
-      </w:pPr>
-      <w:rPr>
-        <w:u w:val="none"/>
-      </w:rPr>
-    </w:lvl>
-    <w:lvl w:ilvl="4">
+        <w:ind w:left="5040" w:hanging="360"/>
+      </w:pPr>
+      <w:rPr>
+        <w:u w:val="none"/>
+      </w:rPr>
+    </w:lvl>
+    <w:lvl w:ilvl="7">
       <w:start w:val="1"/>
       <w:numFmt w:val="bullet"/>
       <w:lvlText w:val="○"/>
       <w:lvlJc w:val="left"/>
       <w:pPr>
-        <w:ind w:left="4320" w:hanging="360"/>
-      </w:pPr>
-      <w:rPr>
-        <w:u w:val="none"/>
-      </w:rPr>
-    </w:lvl>
-    <w:lvl w:ilvl="5">
+        <w:ind w:left="5760" w:hanging="360"/>
+      </w:pPr>
+      <w:rPr>
+        <w:u w:val="none"/>
+      </w:rPr>
+    </w:lvl>
+    <w:lvl w:ilvl="8">
       <w:start w:val="1"/>
       <w:numFmt w:val="bullet"/>
       <w:lvlText w:val="■"/>
       <w:lvlJc w:val="left"/>
       <w:pPr>
-        <w:ind w:left="5040" w:hanging="360"/>
-      </w:pPr>
-      <w:rPr>
-        <w:u w:val="none"/>
-      </w:rPr>
-    </w:lvl>
-    <w:lvl w:ilvl="6">
-      <w:start w:val="1"/>
-      <w:numFmt w:val="bullet"/>
-      <w:lvlText w:val="●"/>
-      <w:lvlJc w:val="left"/>
-      <w:pPr>
-        <w:ind w:left="5760" w:hanging="360"/>
-      </w:pPr>
-      <w:rPr>
-        <w:u w:val="none"/>
-      </w:rPr>
-    </w:lvl>
-    <w:lvl w:ilvl="7">
-      <w:start w:val="1"/>
-      <w:numFmt w:val="bullet"/>
-      <w:lvlText w:val="○"/>
-      <w:lvlJc w:val="left"/>
-      <w:pPr>
         <w:ind w:left="6480" w:hanging="360"/>
-      </w:pPr>
-      <w:rPr>
-        <w:u w:val="none"/>
-      </w:rPr>
-    </w:lvl>
-    <w:lvl w:ilvl="8">
-      <w:start w:val="1"/>
-      <w:numFmt w:val="bullet"/>
-      <w:lvlText w:val="■"/>
-      <w:lvlJc w:val="left"/>
-      <w:pPr>
-        <w:ind w:left="7200" w:hanging="360"/>
       </w:pPr>
       <w:rPr>
         <w:u w:val="none"/>
@@ -7596,7 +8439,7 @@
       <w:lvlText w:val="●"/>
       <w:lvlJc w:val="left"/>
       <w:pPr>
-        <w:ind w:left="720" w:hanging="360"/>
+        <w:ind w:left="1440" w:hanging="360"/>
       </w:pPr>
       <w:rPr>
         <w:u w:val="none"/>
@@ -7608,7 +8451,7 @@
       <w:lvlText w:val="○"/>
       <w:lvlJc w:val="left"/>
       <w:pPr>
-        <w:ind w:left="1440" w:hanging="360"/>
+        <w:ind w:left="2160" w:hanging="360"/>
       </w:pPr>
       <w:rPr>
         <w:u w:val="none"/>
@@ -7620,7 +8463,7 @@
       <w:lvlText w:val="■"/>
       <w:lvlJc w:val="left"/>
       <w:pPr>
-        <w:ind w:left="2160" w:hanging="360"/>
+        <w:ind w:left="2880" w:hanging="360"/>
       </w:pPr>
       <w:rPr>
         <w:u w:val="none"/>
@@ -7632,7 +8475,7 @@
       <w:lvlText w:val="●"/>
       <w:lvlJc w:val="left"/>
       <w:pPr>
-        <w:ind w:left="2880" w:hanging="360"/>
+        <w:ind w:left="3600" w:hanging="360"/>
       </w:pPr>
       <w:rPr>
         <w:u w:val="none"/>
@@ -7644,7 +8487,7 @@
       <w:lvlText w:val="○"/>
       <w:lvlJc w:val="left"/>
       <w:pPr>
-        <w:ind w:left="3600" w:hanging="360"/>
+        <w:ind w:left="4320" w:hanging="360"/>
       </w:pPr>
       <w:rPr>
         <w:u w:val="none"/>
@@ -7656,7 +8499,7 @@
       <w:lvlText w:val="■"/>
       <w:lvlJc w:val="left"/>
       <w:pPr>
-        <w:ind w:left="4320" w:hanging="360"/>
+        <w:ind w:left="5040" w:hanging="360"/>
       </w:pPr>
       <w:rPr>
         <w:u w:val="none"/>
@@ -7668,7 +8511,7 @@
       <w:lvlText w:val="●"/>
       <w:lvlJc w:val="left"/>
       <w:pPr>
-        <w:ind w:left="5040" w:hanging="360"/>
+        <w:ind w:left="5760" w:hanging="360"/>
       </w:pPr>
       <w:rPr>
         <w:u w:val="none"/>
@@ -7680,7 +8523,7 @@
       <w:lvlText w:val="○"/>
       <w:lvlJc w:val="left"/>
       <w:pPr>
-        <w:ind w:left="5760" w:hanging="360"/>
+        <w:ind w:left="6480" w:hanging="360"/>
       </w:pPr>
       <w:rPr>
         <w:u w:val="none"/>
@@ -7692,7 +8535,7 @@
       <w:lvlText w:val="■"/>
       <w:lvlJc w:val="left"/>
       <w:pPr>
-        <w:ind w:left="6480" w:hanging="360"/>
+        <w:ind w:left="7200" w:hanging="360"/>
       </w:pPr>
       <w:rPr>
         <w:u w:val="none"/>
@@ -7714,6 +8557,116 @@
     </w:lvl>
     <w:lvl w:ilvl="1">
       <w:start w:val="1"/>
+      <w:numFmt w:val="bullet"/>
+      <w:lvlText w:val="○"/>
+      <w:lvlJc w:val="left"/>
+      <w:pPr>
+        <w:ind w:left="1440" w:hanging="360"/>
+      </w:pPr>
+      <w:rPr>
+        <w:u w:val="none"/>
+      </w:rPr>
+    </w:lvl>
+    <w:lvl w:ilvl="2">
+      <w:start w:val="1"/>
+      <w:numFmt w:val="bullet"/>
+      <w:lvlText w:val="■"/>
+      <w:lvlJc w:val="left"/>
+      <w:pPr>
+        <w:ind w:left="2160" w:hanging="360"/>
+      </w:pPr>
+      <w:rPr>
+        <w:u w:val="none"/>
+      </w:rPr>
+    </w:lvl>
+    <w:lvl w:ilvl="3">
+      <w:start w:val="1"/>
+      <w:numFmt w:val="bullet"/>
+      <w:lvlText w:val="●"/>
+      <w:lvlJc w:val="left"/>
+      <w:pPr>
+        <w:ind w:left="2880" w:hanging="360"/>
+      </w:pPr>
+      <w:rPr>
+        <w:u w:val="none"/>
+      </w:rPr>
+    </w:lvl>
+    <w:lvl w:ilvl="4">
+      <w:start w:val="1"/>
+      <w:numFmt w:val="bullet"/>
+      <w:lvlText w:val="○"/>
+      <w:lvlJc w:val="left"/>
+      <w:pPr>
+        <w:ind w:left="3600" w:hanging="360"/>
+      </w:pPr>
+      <w:rPr>
+        <w:u w:val="none"/>
+      </w:rPr>
+    </w:lvl>
+    <w:lvl w:ilvl="5">
+      <w:start w:val="1"/>
+      <w:numFmt w:val="bullet"/>
+      <w:lvlText w:val="■"/>
+      <w:lvlJc w:val="left"/>
+      <w:pPr>
+        <w:ind w:left="4320" w:hanging="360"/>
+      </w:pPr>
+      <w:rPr>
+        <w:u w:val="none"/>
+      </w:rPr>
+    </w:lvl>
+    <w:lvl w:ilvl="6">
+      <w:start w:val="1"/>
+      <w:numFmt w:val="bullet"/>
+      <w:lvlText w:val="●"/>
+      <w:lvlJc w:val="left"/>
+      <w:pPr>
+        <w:ind w:left="5040" w:hanging="360"/>
+      </w:pPr>
+      <w:rPr>
+        <w:u w:val="none"/>
+      </w:rPr>
+    </w:lvl>
+    <w:lvl w:ilvl="7">
+      <w:start w:val="1"/>
+      <w:numFmt w:val="bullet"/>
+      <w:lvlText w:val="○"/>
+      <w:lvlJc w:val="left"/>
+      <w:pPr>
+        <w:ind w:left="5760" w:hanging="360"/>
+      </w:pPr>
+      <w:rPr>
+        <w:u w:val="none"/>
+      </w:rPr>
+    </w:lvl>
+    <w:lvl w:ilvl="8">
+      <w:start w:val="1"/>
+      <w:numFmt w:val="bullet"/>
+      <w:lvlText w:val="■"/>
+      <w:lvlJc w:val="left"/>
+      <w:pPr>
+        <w:ind w:left="6480" w:hanging="360"/>
+      </w:pPr>
+      <w:rPr>
+        <w:u w:val="none"/>
+      </w:rPr>
+    </w:lvl>
+  </w:abstractNum>
+  <w:abstractNum w:abstractNumId="22">
+    <w:lvl w:ilvl="0">
+      <w:start w:val="1"/>
+      <w:numFmt w:val="bullet"/>
+      <w:lvlText w:val="●"/>
+      <w:lvlJc w:val="left"/>
+      <w:pPr>
+        <w:ind w:left="720" w:hanging="360"/>
+      </w:pPr>
+      <w:rPr>
+        <w:u w:val="none"/>
+      </w:rPr>
+    </w:lvl>
+    <w:lvl w:ilvl="1">
+      <w:start w:val="1"/>
       <w:numFmt w:val="lowerLetter"/>
       <w:lvlText w:val="%2."/>
       <w:lvlJc w:val="left"/>
@@ -7809,116 +8762,6 @@
       </w:rPr>
     </w:lvl>
   </w:abstractNum>
-  <w:abstractNum w:abstractNumId="22">
-    <w:lvl w:ilvl="0">
-      <w:start w:val="1"/>
-      <w:numFmt w:val="bullet"/>
-      <w:lvlText w:val="●"/>
-      <w:lvlJc w:val="left"/>
-      <w:pPr>
-        <w:ind w:left="720" w:hanging="360"/>
-      </w:pPr>
-      <w:rPr>
-        <w:u w:val="none"/>
-      </w:rPr>
-    </w:lvl>
-    <w:lvl w:ilvl="1">
-      <w:start w:val="1"/>
-      <w:numFmt w:val="bullet"/>
-      <w:lvlText w:val="○"/>
-      <w:lvlJc w:val="left"/>
-      <w:pPr>
-        <w:ind w:left="1440" w:hanging="360"/>
-      </w:pPr>
-      <w:rPr>
-        <w:u w:val="none"/>
-      </w:rPr>
-    </w:lvl>
-    <w:lvl w:ilvl="2">
-      <w:start w:val="1"/>
-      <w:numFmt w:val="bullet"/>
-      <w:lvlText w:val="■"/>
-      <w:lvlJc w:val="left"/>
-      <w:pPr>
-        <w:ind w:left="2160" w:hanging="360"/>
-      </w:pPr>
-      <w:rPr>
-        <w:u w:val="none"/>
-      </w:rPr>
-    </w:lvl>
-    <w:lvl w:ilvl="3">
-      <w:start w:val="1"/>
-      <w:numFmt w:val="bullet"/>
-      <w:lvlText w:val="●"/>
-      <w:lvlJc w:val="left"/>
-      <w:pPr>
-        <w:ind w:left="2880" w:hanging="360"/>
-      </w:pPr>
-      <w:rPr>
-        <w:u w:val="none"/>
-      </w:rPr>
-    </w:lvl>
-    <w:lvl w:ilvl="4">
-      <w:start w:val="1"/>
-      <w:numFmt w:val="bullet"/>
-      <w:lvlText w:val="○"/>
-      <w:lvlJc w:val="left"/>
-      <w:pPr>
-        <w:ind w:left="3600" w:hanging="360"/>
-      </w:pPr>
-      <w:rPr>
-        <w:u w:val="none"/>
-      </w:rPr>
-    </w:lvl>
-    <w:lvl w:ilvl="5">
-      <w:start w:val="1"/>
-      <w:numFmt w:val="bullet"/>
-      <w:lvlText w:val="■"/>
-      <w:lvlJc w:val="left"/>
-      <w:pPr>
-        <w:ind w:left="4320" w:hanging="360"/>
-      </w:pPr>
-      <w:rPr>
-        <w:u w:val="none"/>
-      </w:rPr>
-    </w:lvl>
-    <w:lvl w:ilvl="6">
-      <w:start w:val="1"/>
-      <w:numFmt w:val="bullet"/>
-      <w:lvlText w:val="●"/>
-      <w:lvlJc w:val="left"/>
-      <w:pPr>
-        <w:ind w:left="5040" w:hanging="360"/>
-      </w:pPr>
-      <w:rPr>
-        <w:u w:val="none"/>
-      </w:rPr>
-    </w:lvl>
-    <w:lvl w:ilvl="7">
-      <w:start w:val="1"/>
-      <w:numFmt w:val="bullet"/>
-      <w:lvlText w:val="○"/>
-      <w:lvlJc w:val="left"/>
-      <w:pPr>
-        <w:ind w:left="5760" w:hanging="360"/>
-      </w:pPr>
-      <w:rPr>
-        <w:u w:val="none"/>
-      </w:rPr>
-    </w:lvl>
-    <w:lvl w:ilvl="8">
-      <w:start w:val="1"/>
-      <w:numFmt w:val="bullet"/>
-      <w:lvlText w:val="■"/>
-      <w:lvlJc w:val="left"/>
-      <w:pPr>
-        <w:ind w:left="6480" w:hanging="360"/>
-      </w:pPr>
-      <w:rPr>
-        <w:u w:val="none"/>
-      </w:rPr>
-    </w:lvl>
-  </w:abstractNum>
   <w:abstractNum w:abstractNumId="23">
     <w:lvl w:ilvl="0">
       <w:start w:val="1"/>
@@ -8250,6 +9093,116 @@
     </w:lvl>
   </w:abstractNum>
   <w:abstractNum w:abstractNumId="26">
+    <w:lvl w:ilvl="0">
+      <w:start w:val="1"/>
+      <w:numFmt w:val="bullet"/>
+      <w:lvlText w:val="●"/>
+      <w:lvlJc w:val="left"/>
+      <w:pPr>
+        <w:ind w:left="720" w:hanging="360"/>
+      </w:pPr>
+      <w:rPr>
+        <w:u w:val="none"/>
+      </w:rPr>
+    </w:lvl>
+    <w:lvl w:ilvl="1">
+      <w:start w:val="1"/>
+      <w:numFmt w:val="bullet"/>
+      <w:lvlText w:val="○"/>
+      <w:lvlJc w:val="left"/>
+      <w:pPr>
+        <w:ind w:left="1440" w:hanging="360"/>
+      </w:pPr>
+      <w:rPr>
+        <w:u w:val="none"/>
+      </w:rPr>
+    </w:lvl>
+    <w:lvl w:ilvl="2">
+      <w:start w:val="1"/>
+      <w:numFmt w:val="bullet"/>
+      <w:lvlText w:val="■"/>
+      <w:lvlJc w:val="left"/>
+      <w:pPr>
+        <w:ind w:left="2160" w:hanging="360"/>
+      </w:pPr>
+      <w:rPr>
+        <w:u w:val="none"/>
+      </w:rPr>
+    </w:lvl>
+    <w:lvl w:ilvl="3">
+      <w:start w:val="1"/>
+      <w:numFmt w:val="bullet"/>
+      <w:lvlText w:val="●"/>
+      <w:lvlJc w:val="left"/>
+      <w:pPr>
+        <w:ind w:left="2880" w:hanging="360"/>
+      </w:pPr>
+      <w:rPr>
+        <w:u w:val="none"/>
+      </w:rPr>
+    </w:lvl>
+    <w:lvl w:ilvl="4">
+      <w:start w:val="1"/>
+      <w:numFmt w:val="bullet"/>
+      <w:lvlText w:val="○"/>
+      <w:lvlJc w:val="left"/>
+      <w:pPr>
+        <w:ind w:left="3600" w:hanging="360"/>
+      </w:pPr>
+      <w:rPr>
+        <w:u w:val="none"/>
+      </w:rPr>
+    </w:lvl>
+    <w:lvl w:ilvl="5">
+      <w:start w:val="1"/>
+      <w:numFmt w:val="bullet"/>
+      <w:lvlText w:val="■"/>
+      <w:lvlJc w:val="left"/>
+      <w:pPr>
+        <w:ind w:left="4320" w:hanging="360"/>
+      </w:pPr>
+      <w:rPr>
+        <w:u w:val="none"/>
+      </w:rPr>
+    </w:lvl>
+    <w:lvl w:ilvl="6">
+      <w:start w:val="1"/>
+      <w:numFmt w:val="bullet"/>
+      <w:lvlText w:val="●"/>
+      <w:lvlJc w:val="left"/>
+      <w:pPr>
+        <w:ind w:left="5040" w:hanging="360"/>
+      </w:pPr>
+      <w:rPr>
+        <w:u w:val="none"/>
+      </w:rPr>
+    </w:lvl>
+    <w:lvl w:ilvl="7">
+      <w:start w:val="1"/>
+      <w:numFmt w:val="bullet"/>
+      <w:lvlText w:val="○"/>
+      <w:lvlJc w:val="left"/>
+      <w:pPr>
+        <w:ind w:left="5760" w:hanging="360"/>
+      </w:pPr>
+      <w:rPr>
+        <w:u w:val="none"/>
+      </w:rPr>
+    </w:lvl>
+    <w:lvl w:ilvl="8">
+      <w:start w:val="1"/>
+      <w:numFmt w:val="bullet"/>
+      <w:lvlText w:val="■"/>
+      <w:lvlJc w:val="left"/>
+      <w:pPr>
+        <w:ind w:left="6480" w:hanging="360"/>
+      </w:pPr>
+      <w:rPr>
+        <w:u w:val="none"/>
+      </w:rPr>
+    </w:lvl>
+  </w:abstractNum>
+  <w:abstractNum w:abstractNumId="27">
     <w:lvl w:ilvl="0">
       <w:start w:val="1"/>
       <w:numFmt w:val="bullet"/>
@@ -8436,6 +9389,9 @@
   </w:num>
   <w:num w:numId="26">
     <w:abstractNumId w:val="26"/>
+  </w:num>
+  <w:num w:numId="27">
+    <w:abstractNumId w:val="27"/>
   </w:num>
 </w:numbering>
 </file>
@@ -8604,6 +9560,14 @@
     </w:rPr>
   </w:style>
   <w:style w:type="table" w:styleId="Table1">
+    <w:basedOn w:val="TableNormal"/>
+    <w:tblPr>
+      <w:tblStyleRowBandSize w:val="1"/>
+      <w:tblStyleColBandSize w:val="1"/>
+      <w:tblCellMar/>
+    </w:tblPr>
+  </w:style>
+  <w:style w:type="table" w:styleId="Table2">
     <w:basedOn w:val="TableNormal"/>
     <w:tblPr>
       <w:tblStyleRowBandSize w:val="1"/>

</xml_diff>